<commit_message>
En têtes et Mis a jour du document word
</commit_message>
<xml_diff>
--- a/Documentation/AZ_AB_TPI_2023.docx
+++ b/Documentation/AZ_AB_TPI_2023.docx
@@ -1332,8 +1332,17 @@
           <w:b/>
           <w:sz w:val="28"/>
         </w:rPr>
-        <w:t>Rappel de l’énoncé ………………………………………………………………………………….</w:t>
-      </w:r>
+        <w:t>Rappel de l’énoncé ……………………………………………………………………………</w:t>
+      </w:r>
+      <w:proofErr w:type="gramStart"/>
+      <w:r>
+        <w:rPr>
+          <w:b/>
+          <w:sz w:val="28"/>
+        </w:rPr>
+        <w:t>…….</w:t>
+      </w:r>
+      <w:proofErr w:type="gramEnd"/>
       <w:r>
         <w:rPr>
           <w:b/>
@@ -1356,7 +1365,23 @@
           <w:b/>
           <w:sz w:val="28"/>
         </w:rPr>
-        <w:t>Méthodologie ………………………………………………………………………………………….4</w:t>
+        <w:t>Méthodologie ……………………………………………………………………………………</w:t>
+      </w:r>
+      <w:proofErr w:type="gramStart"/>
+      <w:r>
+        <w:rPr>
+          <w:b/>
+          <w:sz w:val="28"/>
+        </w:rPr>
+        <w:t>…….</w:t>
+      </w:r>
+      <w:proofErr w:type="gramEnd"/>
+      <w:r>
+        <w:rPr>
+          <w:b/>
+          <w:sz w:val="28"/>
+        </w:rPr>
+        <w:t>4</w:t>
       </w:r>
     </w:p>
     <w:p>
@@ -1373,8 +1398,17 @@
           <w:b/>
           <w:sz w:val="28"/>
         </w:rPr>
-        <w:t>Planification …………………………………………………………………………………………….</w:t>
-      </w:r>
+        <w:t>Planification ………………………………………………………………………………………</w:t>
+      </w:r>
+      <w:proofErr w:type="gramStart"/>
+      <w:r>
+        <w:rPr>
+          <w:b/>
+          <w:sz w:val="28"/>
+        </w:rPr>
+        <w:t>…….</w:t>
+      </w:r>
+      <w:proofErr w:type="gramEnd"/>
       <w:r>
         <w:rPr>
           <w:b/>
@@ -1397,7 +1431,23 @@
           <w:b/>
           <w:sz w:val="28"/>
         </w:rPr>
-        <w:t>Généralités concernant l’implémentation ………………………………………………..</w:t>
+        <w:t>Généralités concernant l’implémentation …………………………………………</w:t>
+      </w:r>
+      <w:proofErr w:type="gramStart"/>
+      <w:r>
+        <w:rPr>
+          <w:b/>
+          <w:sz w:val="28"/>
+        </w:rPr>
+        <w:t>…….</w:t>
+      </w:r>
+      <w:proofErr w:type="gramEnd"/>
+      <w:r>
+        <w:rPr>
+          <w:b/>
+          <w:sz w:val="28"/>
+        </w:rPr>
+        <w:t>.</w:t>
       </w:r>
       <w:r>
         <w:rPr>
@@ -1445,8 +1495,17 @@
           <w:b/>
           <w:sz w:val="28"/>
         </w:rPr>
-        <w:t>Plan de test et tests ………………………………………………………………………………….</w:t>
-      </w:r>
+        <w:t>Plan de test et tests ……………………………………………………………………………</w:t>
+      </w:r>
+      <w:proofErr w:type="gramStart"/>
+      <w:r>
+        <w:rPr>
+          <w:b/>
+          <w:sz w:val="28"/>
+        </w:rPr>
+        <w:t>…….</w:t>
+      </w:r>
+      <w:proofErr w:type="gramEnd"/>
       <w:r>
         <w:rPr>
           <w:b/>
@@ -1469,8 +1528,17 @@
           <w:b/>
           <w:sz w:val="28"/>
         </w:rPr>
-        <w:t>Conclusion ……………………………………………………………………………………………….</w:t>
-      </w:r>
+        <w:t>Conclusion …………………………………………………………………………………………</w:t>
+      </w:r>
+      <w:proofErr w:type="gramStart"/>
+      <w:r>
+        <w:rPr>
+          <w:b/>
+          <w:sz w:val="28"/>
+        </w:rPr>
+        <w:t>…….</w:t>
+      </w:r>
+      <w:proofErr w:type="gramEnd"/>
       <w:r>
         <w:rPr>
           <w:b/>
@@ -1493,7 +1561,23 @@
           <w:b/>
           <w:sz w:val="28"/>
         </w:rPr>
-        <w:t>Code source ……………………………………………………………………………………………..</w:t>
+        <w:t>Code source ………………………………………………………………………………………</w:t>
+      </w:r>
+      <w:proofErr w:type="gramStart"/>
+      <w:r>
+        <w:rPr>
+          <w:b/>
+          <w:sz w:val="28"/>
+        </w:rPr>
+        <w:t>…….</w:t>
+      </w:r>
+      <w:proofErr w:type="gramEnd"/>
+      <w:r>
+        <w:rPr>
+          <w:b/>
+          <w:sz w:val="28"/>
+        </w:rPr>
+        <w:t>.</w:t>
       </w:r>
       <w:r>
         <w:rPr>
@@ -2162,7 +2246,21 @@
               <w:rPr>
                 <w:sz w:val="20"/>
               </w:rPr>
-              <w:t>&lt;edu-girardcy@eduge.ch&gt;</w:t>
+              <w:t>&lt;</w:t>
+            </w:r>
+            <w:proofErr w:type="gramStart"/>
+            <w:r>
+              <w:rPr>
+                <w:sz w:val="20"/>
+              </w:rPr>
+              <w:t>edu-girardcy@eduge.ch</w:t>
+            </w:r>
+            <w:proofErr w:type="gramEnd"/>
+            <w:r>
+              <w:rPr>
+                <w:sz w:val="20"/>
+              </w:rPr>
+              <w:t>&gt;</w:t>
             </w:r>
           </w:p>
         </w:tc>
@@ -2378,7 +2476,21 @@
         <w:rPr>
           <w:lang w:val="de-CH"/>
         </w:rPr>
-        <w:t>Visual Studio : Project C# - Win</w:t>
+        <w:t xml:space="preserve">Visual </w:t>
+      </w:r>
+      <w:proofErr w:type="gramStart"/>
+      <w:r>
+        <w:rPr>
+          <w:lang w:val="de-CH"/>
+        </w:rPr>
+        <w:t>Studio :</w:t>
+      </w:r>
+      <w:proofErr w:type="gramEnd"/>
+      <w:r>
+        <w:rPr>
+          <w:lang w:val="de-CH"/>
+        </w:rPr>
+        <w:t xml:space="preserve"> Project C# - Win</w:t>
       </w:r>
       <w:r>
         <w:rPr>
@@ -3342,7 +3454,21 @@
         <w:rPr>
           <w:bCs/>
         </w:rPr>
-        <w:t xml:space="preserve"> permettant d’utiliser la méthode de tri sélectif.</w:t>
+        <w:t xml:space="preserve"> permettant d’utiliser la méthode de </w:t>
+      </w:r>
+      <w:proofErr w:type="gramStart"/>
+      <w:r>
+        <w:rPr>
+          <w:bCs/>
+        </w:rPr>
+        <w:t>tri sélectif</w:t>
+      </w:r>
+      <w:proofErr w:type="gramEnd"/>
+      <w:r>
+        <w:rPr>
+          <w:bCs/>
+        </w:rPr>
+        <w:t>.</w:t>
       </w:r>
     </w:p>
     <w:p>
@@ -3859,7 +3985,21 @@
                 <w:sz w:val="20"/>
                 <w:szCs w:val="20"/>
               </w:rPr>
-              <w:t xml:space="preserve">e bouton « trie » est affiché et activé, les boutons « stop » et « continuer » sont affichés mais désactivés. Les vitesses d’exécution sont affichées à gauche et le </w:t>
+              <w:t xml:space="preserve">e bouton « trie » est affiché et activé, les boutons « stop » et « continuer » sont affichés mais désactivés. Les vitesses d’exécution sont affichées à </w:t>
+            </w:r>
+            <w:r>
+              <w:rPr>
+                <w:sz w:val="20"/>
+                <w:szCs w:val="20"/>
+              </w:rPr>
+              <w:t>gauche</w:t>
+            </w:r>
+            <w:r>
+              <w:rPr>
+                <w:sz w:val="20"/>
+                <w:szCs w:val="20"/>
+              </w:rPr>
+              <w:t xml:space="preserve"> et le </w:t>
             </w:r>
             <w:proofErr w:type="spellStart"/>
             <w:r>
@@ -7998,20 +8138,300 @@
         </w:tabs>
       </w:pPr>
     </w:p>
+    <w:bookmarkStart w:id="0" w:name="_MON_1747139591"/>
+    <w:bookmarkEnd w:id="0"/>
     <w:p>
       <w:pPr>
         <w:tabs>
           <w:tab w:val="left" w:pos="3181"/>
         </w:tabs>
       </w:pPr>
+      <w:r>
+        <w:object w:dxaOrig="11232" w:dyaOrig="14703" w14:anchorId="12F25137">
+          <v:shape id="_x0000_i1029" type="#_x0000_t75" style="width:561.75pt;height:735pt" o:ole="">
+            <v:imagedata r:id="rId36" o:title=""/>
+          </v:shape>
+          <o:OLEObject Type="Embed" ProgID="Word.Document.12" ShapeID="_x0000_i1029" DrawAspect="Content" ObjectID="_1747140032" r:id="rId37">
+            <o:FieldCodes>\s</o:FieldCodes>
+          </o:OLEObject>
+        </w:object>
+      </w:r>
+    </w:p>
+    <w:p>
+      <w:pPr>
+        <w:tabs>
+          <w:tab w:val="left" w:pos="3181"/>
+        </w:tabs>
+      </w:pPr>
+    </w:p>
+    <w:bookmarkStart w:id="1" w:name="_MON_1747139770"/>
+    <w:bookmarkEnd w:id="1"/>
+    <w:p>
+      <w:pPr>
+        <w:tabs>
+          <w:tab w:val="left" w:pos="3181"/>
+        </w:tabs>
+      </w:pPr>
+      <w:r>
+        <w:object w:dxaOrig="11202" w:dyaOrig="13999" w14:anchorId="51E5DC20">
+          <v:shape id="_x0000_i1060" type="#_x0000_t75" style="width:560.25pt;height:699.75pt" o:ole="">
+            <v:imagedata r:id="rId38" o:title=""/>
+          </v:shape>
+          <o:OLEObject Type="Embed" ProgID="Word.Document.12" ShapeID="_x0000_i1060" DrawAspect="Content" ObjectID="_1747140033" r:id="rId39">
+            <o:FieldCodes>\s</o:FieldCodes>
+          </o:OLEObject>
+        </w:object>
+      </w:r>
+    </w:p>
+    <w:p>
+      <w:pPr>
+        <w:tabs>
+          <w:tab w:val="left" w:pos="3181"/>
+        </w:tabs>
+      </w:pPr>
+    </w:p>
+    <w:p>
+      <w:pPr>
+        <w:tabs>
+          <w:tab w:val="left" w:pos="3181"/>
+        </w:tabs>
+      </w:pPr>
+    </w:p>
+    <w:bookmarkStart w:id="2" w:name="_MON_1747139808"/>
+    <w:bookmarkEnd w:id="2"/>
+    <w:p>
+      <w:pPr>
+        <w:tabs>
+          <w:tab w:val="left" w:pos="3181"/>
+        </w:tabs>
+      </w:pPr>
+      <w:r>
+        <w:object w:dxaOrig="11172" w:dyaOrig="12096" w14:anchorId="550A4919">
+          <v:shape id="_x0000_i1065" type="#_x0000_t75" style="width:558.75pt;height:604.5pt" o:ole="">
+            <v:imagedata r:id="rId40" o:title=""/>
+          </v:shape>
+          <o:OLEObject Type="Embed" ProgID="Word.Document.12" ShapeID="_x0000_i1065" DrawAspect="Content" ObjectID="_1747140034" r:id="rId41">
+            <o:FieldCodes>\s</o:FieldCodes>
+          </o:OLEObject>
+        </w:object>
+      </w:r>
+    </w:p>
+    <w:p>
+      <w:pPr>
+        <w:tabs>
+          <w:tab w:val="left" w:pos="3181"/>
+        </w:tabs>
+      </w:pPr>
+    </w:p>
+    <w:p>
+      <w:pPr>
+        <w:tabs>
+          <w:tab w:val="left" w:pos="3181"/>
+        </w:tabs>
+      </w:pPr>
+    </w:p>
+    <w:p>
+      <w:pPr>
+        <w:tabs>
+          <w:tab w:val="left" w:pos="3181"/>
+        </w:tabs>
+      </w:pPr>
+    </w:p>
+    <w:p>
+      <w:pPr>
+        <w:tabs>
+          <w:tab w:val="left" w:pos="3181"/>
+        </w:tabs>
+      </w:pPr>
+    </w:p>
+    <w:p>
+      <w:pPr>
+        <w:tabs>
+          <w:tab w:val="left" w:pos="3181"/>
+        </w:tabs>
+      </w:pPr>
+    </w:p>
+    <w:p>
+      <w:pPr>
+        <w:tabs>
+          <w:tab w:val="left" w:pos="3181"/>
+        </w:tabs>
+      </w:pPr>
+    </w:p>
+    <w:bookmarkStart w:id="3" w:name="_MON_1747139854"/>
+    <w:bookmarkEnd w:id="3"/>
+    <w:p>
+      <w:pPr>
+        <w:tabs>
+          <w:tab w:val="left" w:pos="3181"/>
+        </w:tabs>
+      </w:pPr>
+      <w:r>
+        <w:object w:dxaOrig="11097" w:dyaOrig="11432" w14:anchorId="25526499">
+          <v:shape id="_x0000_i1064" type="#_x0000_t75" style="width:555pt;height:571.5pt" o:ole="">
+            <v:imagedata r:id="rId42" o:title=""/>
+          </v:shape>
+          <o:OLEObject Type="Embed" ProgID="Word.Document.12" ShapeID="_x0000_i1064" DrawAspect="Content" ObjectID="_1747140035" r:id="rId43">
+            <o:FieldCodes>\s</o:FieldCodes>
+          </o:OLEObject>
+        </w:object>
+      </w:r>
+    </w:p>
+    <w:p>
+      <w:pPr>
+        <w:tabs>
+          <w:tab w:val="left" w:pos="3181"/>
+        </w:tabs>
+      </w:pPr>
+    </w:p>
+    <w:p>
+      <w:pPr>
+        <w:tabs>
+          <w:tab w:val="left" w:pos="3181"/>
+        </w:tabs>
+      </w:pPr>
+    </w:p>
+    <w:p>
+      <w:pPr>
+        <w:tabs>
+          <w:tab w:val="left" w:pos="3181"/>
+        </w:tabs>
+      </w:pPr>
+    </w:p>
+    <w:p>
+      <w:pPr>
+        <w:tabs>
+          <w:tab w:val="left" w:pos="3181"/>
+        </w:tabs>
+      </w:pPr>
+    </w:p>
+    <w:p>
+      <w:pPr>
+        <w:tabs>
+          <w:tab w:val="left" w:pos="3181"/>
+        </w:tabs>
+      </w:pPr>
+    </w:p>
+    <w:p>
+      <w:pPr>
+        <w:tabs>
+          <w:tab w:val="left" w:pos="3181"/>
+        </w:tabs>
+      </w:pPr>
+    </w:p>
+    <w:p>
+      <w:pPr>
+        <w:tabs>
+          <w:tab w:val="left" w:pos="3181"/>
+        </w:tabs>
+      </w:pPr>
+    </w:p>
+    <w:p>
+      <w:pPr>
+        <w:tabs>
+          <w:tab w:val="left" w:pos="3181"/>
+        </w:tabs>
+      </w:pPr>
+    </w:p>
+    <w:bookmarkStart w:id="4" w:name="_MON_1747139902"/>
+    <w:bookmarkEnd w:id="4"/>
+    <w:p>
+      <w:pPr>
+        <w:tabs>
+          <w:tab w:val="left" w:pos="3181"/>
+        </w:tabs>
+      </w:pPr>
+      <w:r>
+        <w:object w:dxaOrig="11037" w:dyaOrig="13473" w14:anchorId="5265A414">
+          <v:shape id="_x0000_i1070" type="#_x0000_t75" style="width:552pt;height:673.5pt" o:ole="">
+            <v:imagedata r:id="rId44" o:title=""/>
+          </v:shape>
+          <o:OLEObject Type="Embed" ProgID="Word.Document.12" ShapeID="_x0000_i1070" DrawAspect="Content" ObjectID="_1747140036" r:id="rId45">
+            <o:FieldCodes>\s</o:FieldCodes>
+          </o:OLEObject>
+        </w:object>
+      </w:r>
+    </w:p>
+    <w:p>
+      <w:pPr>
+        <w:tabs>
+          <w:tab w:val="left" w:pos="3181"/>
+        </w:tabs>
+      </w:pPr>
+    </w:p>
+    <w:p>
+      <w:pPr>
+        <w:tabs>
+          <w:tab w:val="left" w:pos="3181"/>
+        </w:tabs>
+      </w:pPr>
+    </w:p>
+    <w:p>
+      <w:pPr>
+        <w:tabs>
+          <w:tab w:val="left" w:pos="3181"/>
+        </w:tabs>
+      </w:pPr>
+    </w:p>
+    <w:bookmarkStart w:id="5" w:name="_MON_1747139938"/>
+    <w:bookmarkEnd w:id="5"/>
+    <w:p>
+      <w:pPr>
+        <w:tabs>
+          <w:tab w:val="left" w:pos="3181"/>
+        </w:tabs>
+      </w:pPr>
+      <w:r>
+        <w:object w:dxaOrig="11052" w:dyaOrig="13912" w14:anchorId="5CAB0331">
+          <v:shape id="_x0000_i1079" type="#_x0000_t75" style="width:552.75pt;height:695.25pt" o:ole="">
+            <v:imagedata r:id="rId46" o:title=""/>
+          </v:shape>
+          <o:OLEObject Type="Embed" ProgID="Word.Document.12" ShapeID="_x0000_i1079" DrawAspect="Content" ObjectID="_1747140037" r:id="rId47">
+            <o:FieldCodes>\s</o:FieldCodes>
+          </o:OLEObject>
+        </w:object>
+      </w:r>
+    </w:p>
+    <w:p>
+      <w:pPr>
+        <w:tabs>
+          <w:tab w:val="left" w:pos="3181"/>
+        </w:tabs>
+      </w:pPr>
+    </w:p>
+    <w:p>
+      <w:pPr>
+        <w:tabs>
+          <w:tab w:val="left" w:pos="3181"/>
+        </w:tabs>
+      </w:pPr>
+    </w:p>
+    <w:bookmarkStart w:id="6" w:name="_MON_1747139980"/>
+    <w:bookmarkEnd w:id="6"/>
+    <w:p>
+      <w:pPr>
+        <w:tabs>
+          <w:tab w:val="left" w:pos="3181"/>
+        </w:tabs>
+      </w:pPr>
+      <w:r>
+        <w:object w:dxaOrig="11007" w:dyaOrig="12985" w14:anchorId="5681DFE1">
+          <v:shape id="_x0000_i1080" type="#_x0000_t75" style="width:550.5pt;height:649.5pt" o:ole="">
+            <v:imagedata r:id="rId48" o:title=""/>
+          </v:shape>
+          <o:OLEObject Type="Embed" ProgID="Word.Document.12" ShapeID="_x0000_i1080" DrawAspect="Content" ObjectID="_1747140038" r:id="rId49">
+            <o:FieldCodes>\s</o:FieldCodes>
+          </o:OLEObject>
+        </w:object>
+      </w:r>
     </w:p>
     <w:sectPr>
-      <w:headerReference w:type="even" r:id="rId36"/>
-      <w:headerReference w:type="default" r:id="rId37"/>
-      <w:footerReference w:type="even" r:id="rId38"/>
-      <w:footerReference w:type="default" r:id="rId39"/>
-      <w:headerReference w:type="first" r:id="rId40"/>
-      <w:footerReference w:type="first" r:id="rId41"/>
+      <w:headerReference w:type="even" r:id="rId50"/>
+      <w:headerReference w:type="default" r:id="rId51"/>
+      <w:footerReference w:type="even" r:id="rId52"/>
+      <w:footerReference w:type="default" r:id="rId53"/>
+      <w:headerReference w:type="first" r:id="rId54"/>
+      <w:footerReference w:type="first" r:id="rId55"/>
       <w:footnotePr>
         <w:numRestart w:val="eachPage"/>
       </w:footnotePr>
@@ -8566,7 +8986,23 @@
         <w:sz w:val="24"/>
       </w:rPr>
       <w:tab/>
-      <w:t>01 Juin 2023</w:t>
+      <w:t xml:space="preserve">01 </w:t>
+    </w:r>
+    <w:proofErr w:type="gramStart"/>
+    <w:r>
+      <w:rPr>
+        <w:color w:val="5E5E5E"/>
+        <w:sz w:val="24"/>
+      </w:rPr>
+      <w:t>Juin</w:t>
+    </w:r>
+    <w:proofErr w:type="gramEnd"/>
+    <w:r>
+      <w:rPr>
+        <w:color w:val="5E5E5E"/>
+        <w:sz w:val="24"/>
+      </w:rPr>
+      <w:t xml:space="preserve"> 2023</w:t>
     </w:r>
   </w:p>
 </w:hdr>
@@ -8651,7 +9087,23 @@
         <w:sz w:val="24"/>
       </w:rPr>
       <w:tab/>
-      <w:t>01 Juin 2023</w:t>
+      <w:t xml:space="preserve">01 </w:t>
+    </w:r>
+    <w:proofErr w:type="gramStart"/>
+    <w:r>
+      <w:rPr>
+        <w:color w:val="5E5E5E"/>
+        <w:sz w:val="24"/>
+      </w:rPr>
+      <w:t>Juin</w:t>
+    </w:r>
+    <w:proofErr w:type="gramEnd"/>
+    <w:r>
+      <w:rPr>
+        <w:color w:val="5E5E5E"/>
+        <w:sz w:val="24"/>
+      </w:rPr>
+      <w:t xml:space="preserve"> 2023</w:t>
     </w:r>
   </w:p>
 </w:hdr>
@@ -8707,7 +9159,23 @@
         <w:sz w:val="24"/>
       </w:rPr>
       <w:tab/>
-      <w:t>01 Juin 2023</w:t>
+      <w:t xml:space="preserve">01 </w:t>
+    </w:r>
+    <w:proofErr w:type="gramStart"/>
+    <w:r>
+      <w:rPr>
+        <w:color w:val="5E5E5E"/>
+        <w:sz w:val="24"/>
+      </w:rPr>
+      <w:t>Juin</w:t>
+    </w:r>
+    <w:proofErr w:type="gramEnd"/>
+    <w:r>
+      <w:rPr>
+        <w:color w:val="5E5E5E"/>
+        <w:sz w:val="24"/>
+      </w:rPr>
+      <w:t xml:space="preserve"> 2023</w:t>
     </w:r>
   </w:p>
 </w:hdr>
@@ -8763,7 +9231,23 @@
         <w:sz w:val="24"/>
       </w:rPr>
       <w:tab/>
-      <w:t>01 Juin 2023</w:t>
+      <w:t xml:space="preserve">01 </w:t>
+    </w:r>
+    <w:proofErr w:type="gramStart"/>
+    <w:r>
+      <w:rPr>
+        <w:color w:val="5E5E5E"/>
+        <w:sz w:val="24"/>
+      </w:rPr>
+      <w:t>Juin</w:t>
+    </w:r>
+    <w:proofErr w:type="gramEnd"/>
+    <w:r>
+      <w:rPr>
+        <w:color w:val="5E5E5E"/>
+        <w:sz w:val="24"/>
+      </w:rPr>
+      <w:t xml:space="preserve"> 2023</w:t>
     </w:r>
   </w:p>
 </w:hdr>
@@ -8866,7 +9350,23 @@
         <w:sz w:val="24"/>
       </w:rPr>
       <w:tab/>
-      <w:t>01 Juin 2023</w:t>
+      <w:t xml:space="preserve">01 </w:t>
+    </w:r>
+    <w:proofErr w:type="gramStart"/>
+    <w:r>
+      <w:rPr>
+        <w:color w:val="5E5E5E"/>
+        <w:sz w:val="24"/>
+      </w:rPr>
+      <w:t>Juin</w:t>
+    </w:r>
+    <w:proofErr w:type="gramEnd"/>
+    <w:r>
+      <w:rPr>
+        <w:color w:val="5E5E5E"/>
+        <w:sz w:val="24"/>
+      </w:rPr>
+      <w:t xml:space="preserve"> 2023</w:t>
     </w:r>
   </w:p>
 </w:hdr>
@@ -8922,7 +9422,23 @@
         <w:sz w:val="24"/>
       </w:rPr>
       <w:tab/>
-      <w:t>01 Juin 2023</w:t>
+      <w:t xml:space="preserve">01 </w:t>
+    </w:r>
+    <w:proofErr w:type="gramStart"/>
+    <w:r>
+      <w:rPr>
+        <w:color w:val="5E5E5E"/>
+        <w:sz w:val="24"/>
+      </w:rPr>
+      <w:t>Juin</w:t>
+    </w:r>
+    <w:proofErr w:type="gramEnd"/>
+    <w:r>
+      <w:rPr>
+        <w:color w:val="5E5E5E"/>
+        <w:sz w:val="24"/>
+      </w:rPr>
+      <w:t xml:space="preserve"> 2023</w:t>
     </w:r>
   </w:p>
 </w:hdr>

</xml_diff>

<commit_message>
Planification et Documentation updated
</commit_message>
<xml_diff>
--- a/Documentation/AZ_AB_TPI_2023.docx
+++ b/Documentation/AZ_AB_TPI_2023.docx
@@ -1265,339 +1265,2172 @@
         <w:pStyle w:val="Titre1"/>
         <w:ind w:left="-5"/>
       </w:pPr>
+      <w:bookmarkStart w:id="0" w:name="_Toc136862678"/>
       <w:r>
         <w:lastRenderedPageBreak/>
-        <w:t xml:space="preserve">Table des matières </w:t>
-      </w:r>
+        <w:t>Table des matières</w:t>
+      </w:r>
+      <w:bookmarkEnd w:id="0"/>
+      <w:r>
+        <w:t xml:space="preserve"> </w:t>
+      </w:r>
+    </w:p>
+    <w:p>
+      <w:pPr>
+        <w:pStyle w:val="TM1"/>
+        <w:tabs>
+          <w:tab w:val="right" w:leader="dot" w:pos="9628"/>
+        </w:tabs>
+        <w:rPr>
+          <w:rFonts w:asciiTheme="minorHAnsi" w:eastAsiaTheme="minorEastAsia" w:hAnsiTheme="minorHAnsi" w:cstheme="minorBidi"/>
+          <w:b/>
+          <w:bCs/>
+          <w:noProof/>
+          <w:color w:val="auto"/>
+        </w:rPr>
+      </w:pPr>
+      <w:r>
+        <w:fldChar w:fldCharType="begin"/>
+      </w:r>
+      <w:r>
+        <w:instrText xml:space="preserve"> TOC \o "1-2" \h \z \u </w:instrText>
+      </w:r>
+      <w:r>
+        <w:fldChar w:fldCharType="separate"/>
+      </w:r>
+      <w:hyperlink w:anchor="_Toc136862678" w:history="1">
+        <w:r>
+          <w:rPr>
+            <w:rStyle w:val="Lienhypertexte"/>
+            <w:b/>
+            <w:bCs/>
+            <w:noProof/>
+          </w:rPr>
+          <w:t>Table des matières</w:t>
+        </w:r>
+        <w:r>
+          <w:rPr>
+            <w:b/>
+            <w:bCs/>
+            <w:noProof/>
+            <w:webHidden/>
+          </w:rPr>
+          <w:tab/>
+        </w:r>
+        <w:r>
+          <w:rPr>
+            <w:b/>
+            <w:bCs/>
+            <w:noProof/>
+            <w:webHidden/>
+          </w:rPr>
+          <w:fldChar w:fldCharType="begin"/>
+        </w:r>
+        <w:r>
+          <w:rPr>
+            <w:b/>
+            <w:bCs/>
+            <w:noProof/>
+            <w:webHidden/>
+          </w:rPr>
+          <w:instrText xml:space="preserve"> PAGEREF _Toc136862678 \h </w:instrText>
+        </w:r>
+        <w:r>
+          <w:rPr>
+            <w:b/>
+            <w:bCs/>
+            <w:noProof/>
+            <w:webHidden/>
+          </w:rPr>
+        </w:r>
+        <w:r>
+          <w:rPr>
+            <w:b/>
+            <w:bCs/>
+            <w:noProof/>
+            <w:webHidden/>
+          </w:rPr>
+          <w:fldChar w:fldCharType="separate"/>
+        </w:r>
+        <w:r>
+          <w:rPr>
+            <w:b/>
+            <w:bCs/>
+            <w:noProof/>
+            <w:webHidden/>
+          </w:rPr>
+          <w:t>1</w:t>
+        </w:r>
+        <w:r>
+          <w:rPr>
+            <w:b/>
+            <w:bCs/>
+            <w:noProof/>
+            <w:webHidden/>
+          </w:rPr>
+          <w:fldChar w:fldCharType="end"/>
+        </w:r>
+      </w:hyperlink>
+    </w:p>
+    <w:p>
+      <w:pPr>
+        <w:pStyle w:val="TM1"/>
+        <w:tabs>
+          <w:tab w:val="right" w:leader="dot" w:pos="9628"/>
+        </w:tabs>
+        <w:rPr>
+          <w:rFonts w:asciiTheme="minorHAnsi" w:eastAsiaTheme="minorEastAsia" w:hAnsiTheme="minorHAnsi" w:cstheme="minorBidi"/>
+          <w:b/>
+          <w:bCs/>
+          <w:noProof/>
+          <w:color w:val="auto"/>
+        </w:rPr>
+      </w:pPr>
+      <w:hyperlink w:anchor="_Toc136862679" w:history="1">
+        <w:r>
+          <w:rPr>
+            <w:rStyle w:val="Lienhypertexte"/>
+            <w:b/>
+            <w:bCs/>
+            <w:noProof/>
+          </w:rPr>
+          <w:t>Table des versions</w:t>
+        </w:r>
+        <w:r>
+          <w:rPr>
+            <w:b/>
+            <w:bCs/>
+            <w:noProof/>
+            <w:webHidden/>
+          </w:rPr>
+          <w:tab/>
+        </w:r>
+        <w:r>
+          <w:rPr>
+            <w:b/>
+            <w:bCs/>
+            <w:noProof/>
+            <w:webHidden/>
+          </w:rPr>
+          <w:fldChar w:fldCharType="begin"/>
+        </w:r>
+        <w:r>
+          <w:rPr>
+            <w:b/>
+            <w:bCs/>
+            <w:noProof/>
+            <w:webHidden/>
+          </w:rPr>
+          <w:instrText xml:space="preserve"> PAGEREF _Toc136862679 \h </w:instrText>
+        </w:r>
+        <w:r>
+          <w:rPr>
+            <w:b/>
+            <w:bCs/>
+            <w:noProof/>
+            <w:webHidden/>
+          </w:rPr>
+        </w:r>
+        <w:r>
+          <w:rPr>
+            <w:b/>
+            <w:bCs/>
+            <w:noProof/>
+            <w:webHidden/>
+          </w:rPr>
+          <w:fldChar w:fldCharType="separate"/>
+        </w:r>
+        <w:r>
+          <w:rPr>
+            <w:b/>
+            <w:bCs/>
+            <w:noProof/>
+            <w:webHidden/>
+          </w:rPr>
+          <w:t>1</w:t>
+        </w:r>
+        <w:r>
+          <w:rPr>
+            <w:b/>
+            <w:bCs/>
+            <w:noProof/>
+            <w:webHidden/>
+          </w:rPr>
+          <w:fldChar w:fldCharType="end"/>
+        </w:r>
+      </w:hyperlink>
+    </w:p>
+    <w:p>
+      <w:pPr>
+        <w:pStyle w:val="TM1"/>
+        <w:tabs>
+          <w:tab w:val="right" w:leader="dot" w:pos="9628"/>
+        </w:tabs>
+        <w:rPr>
+          <w:rFonts w:asciiTheme="minorHAnsi" w:eastAsiaTheme="minorEastAsia" w:hAnsiTheme="minorHAnsi" w:cstheme="minorBidi"/>
+          <w:b/>
+          <w:bCs/>
+          <w:noProof/>
+          <w:color w:val="auto"/>
+        </w:rPr>
+      </w:pPr>
+      <w:hyperlink w:anchor="_Toc136862680" w:history="1">
+        <w:r>
+          <w:rPr>
+            <w:rStyle w:val="Lienhypertexte"/>
+            <w:b/>
+            <w:bCs/>
+            <w:noProof/>
+          </w:rPr>
+          <w:t>Introduction</w:t>
+        </w:r>
+        <w:r>
+          <w:rPr>
+            <w:b/>
+            <w:bCs/>
+            <w:noProof/>
+            <w:webHidden/>
+          </w:rPr>
+          <w:tab/>
+        </w:r>
+        <w:r>
+          <w:rPr>
+            <w:b/>
+            <w:bCs/>
+            <w:noProof/>
+            <w:webHidden/>
+          </w:rPr>
+          <w:fldChar w:fldCharType="begin"/>
+        </w:r>
+        <w:r>
+          <w:rPr>
+            <w:b/>
+            <w:bCs/>
+            <w:noProof/>
+            <w:webHidden/>
+          </w:rPr>
+          <w:instrText xml:space="preserve"> PAGEREF _Toc136862680 \h </w:instrText>
+        </w:r>
+        <w:r>
+          <w:rPr>
+            <w:b/>
+            <w:bCs/>
+            <w:noProof/>
+            <w:webHidden/>
+          </w:rPr>
+        </w:r>
+        <w:r>
+          <w:rPr>
+            <w:b/>
+            <w:bCs/>
+            <w:noProof/>
+            <w:webHidden/>
+          </w:rPr>
+          <w:fldChar w:fldCharType="separate"/>
+        </w:r>
+        <w:r>
+          <w:rPr>
+            <w:b/>
+            <w:bCs/>
+            <w:noProof/>
+            <w:webHidden/>
+          </w:rPr>
+          <w:t>2</w:t>
+        </w:r>
+        <w:r>
+          <w:rPr>
+            <w:b/>
+            <w:bCs/>
+            <w:noProof/>
+            <w:webHidden/>
+          </w:rPr>
+          <w:fldChar w:fldCharType="end"/>
+        </w:r>
+      </w:hyperlink>
+    </w:p>
+    <w:p>
+      <w:pPr>
+        <w:pStyle w:val="TM1"/>
+        <w:tabs>
+          <w:tab w:val="right" w:leader="dot" w:pos="9628"/>
+        </w:tabs>
+        <w:rPr>
+          <w:rFonts w:asciiTheme="minorHAnsi" w:eastAsiaTheme="minorEastAsia" w:hAnsiTheme="minorHAnsi" w:cstheme="minorBidi"/>
+          <w:b/>
+          <w:bCs/>
+          <w:noProof/>
+          <w:color w:val="auto"/>
+        </w:rPr>
+      </w:pPr>
+      <w:hyperlink w:anchor="_Toc136862681" w:history="1">
+        <w:r>
+          <w:rPr>
+            <w:rStyle w:val="Lienhypertexte"/>
+            <w:b/>
+            <w:bCs/>
+            <w:noProof/>
+          </w:rPr>
+          <w:t>Rappel de l’énoncé</w:t>
+        </w:r>
+        <w:r>
+          <w:rPr>
+            <w:b/>
+            <w:bCs/>
+            <w:noProof/>
+            <w:webHidden/>
+          </w:rPr>
+          <w:tab/>
+        </w:r>
+        <w:r>
+          <w:rPr>
+            <w:b/>
+            <w:bCs/>
+            <w:noProof/>
+            <w:webHidden/>
+          </w:rPr>
+          <w:fldChar w:fldCharType="begin"/>
+        </w:r>
+        <w:r>
+          <w:rPr>
+            <w:b/>
+            <w:bCs/>
+            <w:noProof/>
+            <w:webHidden/>
+          </w:rPr>
+          <w:instrText xml:space="preserve"> PAGEREF _Toc136862681 \h </w:instrText>
+        </w:r>
+        <w:r>
+          <w:rPr>
+            <w:b/>
+            <w:bCs/>
+            <w:noProof/>
+            <w:webHidden/>
+          </w:rPr>
+        </w:r>
+        <w:r>
+          <w:rPr>
+            <w:b/>
+            <w:bCs/>
+            <w:noProof/>
+            <w:webHidden/>
+          </w:rPr>
+          <w:fldChar w:fldCharType="separate"/>
+        </w:r>
+        <w:r>
+          <w:rPr>
+            <w:b/>
+            <w:bCs/>
+            <w:noProof/>
+            <w:webHidden/>
+          </w:rPr>
+          <w:t>2</w:t>
+        </w:r>
+        <w:r>
+          <w:rPr>
+            <w:b/>
+            <w:bCs/>
+            <w:noProof/>
+            <w:webHidden/>
+          </w:rPr>
+          <w:fldChar w:fldCharType="end"/>
+        </w:r>
+      </w:hyperlink>
+    </w:p>
+    <w:p>
+      <w:pPr>
+        <w:pStyle w:val="TM2"/>
+        <w:tabs>
+          <w:tab w:val="right" w:leader="dot" w:pos="9628"/>
+        </w:tabs>
+        <w:rPr>
+          <w:rFonts w:asciiTheme="minorHAnsi" w:eastAsiaTheme="minorEastAsia" w:hAnsiTheme="minorHAnsi" w:cstheme="minorBidi"/>
+          <w:noProof/>
+          <w:color w:val="auto"/>
+        </w:rPr>
+      </w:pPr>
+      <w:hyperlink w:anchor="_Toc136862682" w:history="1">
+        <w:r>
+          <w:rPr>
+            <w:rStyle w:val="Lienhypertexte"/>
+            <w:noProof/>
+          </w:rPr>
+          <w:t>Organisation</w:t>
+        </w:r>
+        <w:r>
+          <w:rPr>
+            <w:noProof/>
+            <w:webHidden/>
+          </w:rPr>
+          <w:tab/>
+        </w:r>
+        <w:r>
+          <w:rPr>
+            <w:noProof/>
+            <w:webHidden/>
+          </w:rPr>
+          <w:fldChar w:fldCharType="begin"/>
+        </w:r>
+        <w:r>
+          <w:rPr>
+            <w:noProof/>
+            <w:webHidden/>
+          </w:rPr>
+          <w:instrText xml:space="preserve"> PAGEREF _Toc136862682 \h </w:instrText>
+        </w:r>
+        <w:r>
+          <w:rPr>
+            <w:noProof/>
+            <w:webHidden/>
+          </w:rPr>
+        </w:r>
+        <w:r>
+          <w:rPr>
+            <w:noProof/>
+            <w:webHidden/>
+          </w:rPr>
+          <w:fldChar w:fldCharType="separate"/>
+        </w:r>
+        <w:r>
+          <w:rPr>
+            <w:noProof/>
+            <w:webHidden/>
+          </w:rPr>
+          <w:t>2</w:t>
+        </w:r>
+        <w:r>
+          <w:rPr>
+            <w:noProof/>
+            <w:webHidden/>
+          </w:rPr>
+          <w:fldChar w:fldCharType="end"/>
+        </w:r>
+      </w:hyperlink>
+    </w:p>
+    <w:p>
+      <w:pPr>
+        <w:pStyle w:val="TM2"/>
+        <w:tabs>
+          <w:tab w:val="right" w:leader="dot" w:pos="9628"/>
+        </w:tabs>
+        <w:rPr>
+          <w:rFonts w:asciiTheme="minorHAnsi" w:eastAsiaTheme="minorEastAsia" w:hAnsiTheme="minorHAnsi" w:cstheme="minorBidi"/>
+          <w:noProof/>
+          <w:color w:val="auto"/>
+        </w:rPr>
+      </w:pPr>
+      <w:hyperlink w:anchor="_Toc136862683" w:history="1">
+        <w:r>
+          <w:rPr>
+            <w:rStyle w:val="Lienhypertexte"/>
+            <w:noProof/>
+          </w:rPr>
+          <w:t>Livrables</w:t>
+        </w:r>
+        <w:r>
+          <w:rPr>
+            <w:noProof/>
+            <w:webHidden/>
+          </w:rPr>
+          <w:tab/>
+        </w:r>
+        <w:r>
+          <w:rPr>
+            <w:noProof/>
+            <w:webHidden/>
+          </w:rPr>
+          <w:fldChar w:fldCharType="begin"/>
+        </w:r>
+        <w:r>
+          <w:rPr>
+            <w:noProof/>
+            <w:webHidden/>
+          </w:rPr>
+          <w:instrText xml:space="preserve"> PAGEREF _Toc136862683 \h </w:instrText>
+        </w:r>
+        <w:r>
+          <w:rPr>
+            <w:noProof/>
+            <w:webHidden/>
+          </w:rPr>
+        </w:r>
+        <w:r>
+          <w:rPr>
+            <w:noProof/>
+            <w:webHidden/>
+          </w:rPr>
+          <w:fldChar w:fldCharType="separate"/>
+        </w:r>
+        <w:r>
+          <w:rPr>
+            <w:noProof/>
+            <w:webHidden/>
+          </w:rPr>
+          <w:t>2</w:t>
+        </w:r>
+        <w:r>
+          <w:rPr>
+            <w:noProof/>
+            <w:webHidden/>
+          </w:rPr>
+          <w:fldChar w:fldCharType="end"/>
+        </w:r>
+      </w:hyperlink>
+    </w:p>
+    <w:p>
+      <w:pPr>
+        <w:pStyle w:val="TM2"/>
+        <w:tabs>
+          <w:tab w:val="right" w:leader="dot" w:pos="9628"/>
+        </w:tabs>
+        <w:rPr>
+          <w:rFonts w:asciiTheme="minorHAnsi" w:eastAsiaTheme="minorEastAsia" w:hAnsiTheme="minorHAnsi" w:cstheme="minorBidi"/>
+          <w:noProof/>
+          <w:color w:val="auto"/>
+        </w:rPr>
+      </w:pPr>
+      <w:hyperlink w:anchor="_Toc136862684" w:history="1">
+        <w:r>
+          <w:rPr>
+            <w:rStyle w:val="Lienhypertexte"/>
+            <w:noProof/>
+          </w:rPr>
+          <w:t>Matériel et logiciels à disposition</w:t>
+        </w:r>
+        <w:r>
+          <w:rPr>
+            <w:noProof/>
+            <w:webHidden/>
+          </w:rPr>
+          <w:tab/>
+        </w:r>
+        <w:r>
+          <w:rPr>
+            <w:noProof/>
+            <w:webHidden/>
+          </w:rPr>
+          <w:fldChar w:fldCharType="begin"/>
+        </w:r>
+        <w:r>
+          <w:rPr>
+            <w:noProof/>
+            <w:webHidden/>
+          </w:rPr>
+          <w:instrText xml:space="preserve"> PAGEREF _Toc136862684 \h </w:instrText>
+        </w:r>
+        <w:r>
+          <w:rPr>
+            <w:noProof/>
+            <w:webHidden/>
+          </w:rPr>
+        </w:r>
+        <w:r>
+          <w:rPr>
+            <w:noProof/>
+            <w:webHidden/>
+          </w:rPr>
+          <w:fldChar w:fldCharType="separate"/>
+        </w:r>
+        <w:r>
+          <w:rPr>
+            <w:noProof/>
+            <w:webHidden/>
+          </w:rPr>
+          <w:t>2</w:t>
+        </w:r>
+        <w:r>
+          <w:rPr>
+            <w:noProof/>
+            <w:webHidden/>
+          </w:rPr>
+          <w:fldChar w:fldCharType="end"/>
+        </w:r>
+      </w:hyperlink>
+    </w:p>
+    <w:p>
+      <w:pPr>
+        <w:pStyle w:val="TM2"/>
+        <w:tabs>
+          <w:tab w:val="right" w:leader="dot" w:pos="9628"/>
+        </w:tabs>
+        <w:rPr>
+          <w:rFonts w:asciiTheme="minorHAnsi" w:eastAsiaTheme="minorEastAsia" w:hAnsiTheme="minorHAnsi" w:cstheme="minorBidi"/>
+          <w:noProof/>
+          <w:color w:val="auto"/>
+        </w:rPr>
+      </w:pPr>
+      <w:hyperlink w:anchor="_Toc136862685" w:history="1">
+        <w:r>
+          <w:rPr>
+            <w:rStyle w:val="Lienhypertexte"/>
+            <w:noProof/>
+          </w:rPr>
+          <w:t>Description de l’application</w:t>
+        </w:r>
+        <w:r>
+          <w:rPr>
+            <w:noProof/>
+            <w:webHidden/>
+          </w:rPr>
+          <w:tab/>
+        </w:r>
+        <w:r>
+          <w:rPr>
+            <w:noProof/>
+            <w:webHidden/>
+          </w:rPr>
+          <w:fldChar w:fldCharType="begin"/>
+        </w:r>
+        <w:r>
+          <w:rPr>
+            <w:noProof/>
+            <w:webHidden/>
+          </w:rPr>
+          <w:instrText xml:space="preserve"> PAGEREF _Toc136862685 \h </w:instrText>
+        </w:r>
+        <w:r>
+          <w:rPr>
+            <w:noProof/>
+            <w:webHidden/>
+          </w:rPr>
+        </w:r>
+        <w:r>
+          <w:rPr>
+            <w:noProof/>
+            <w:webHidden/>
+          </w:rPr>
+          <w:fldChar w:fldCharType="separate"/>
+        </w:r>
+        <w:r>
+          <w:rPr>
+            <w:noProof/>
+            <w:webHidden/>
+          </w:rPr>
+          <w:t>2</w:t>
+        </w:r>
+        <w:r>
+          <w:rPr>
+            <w:noProof/>
+            <w:webHidden/>
+          </w:rPr>
+          <w:fldChar w:fldCharType="end"/>
+        </w:r>
+      </w:hyperlink>
+    </w:p>
+    <w:p>
+      <w:pPr>
+        <w:pStyle w:val="TM1"/>
+        <w:tabs>
+          <w:tab w:val="right" w:leader="dot" w:pos="9628"/>
+        </w:tabs>
+        <w:rPr>
+          <w:rFonts w:asciiTheme="minorHAnsi" w:eastAsiaTheme="minorEastAsia" w:hAnsiTheme="minorHAnsi" w:cstheme="minorBidi"/>
+          <w:b/>
+          <w:bCs/>
+          <w:noProof/>
+          <w:color w:val="auto"/>
+        </w:rPr>
+      </w:pPr>
+      <w:hyperlink w:anchor="_Toc136862686" w:history="1">
+        <w:r>
+          <w:rPr>
+            <w:rStyle w:val="Lienhypertexte"/>
+            <w:b/>
+            <w:bCs/>
+            <w:noProof/>
+          </w:rPr>
+          <w:t>Méthodologie</w:t>
+        </w:r>
+        <w:r>
+          <w:rPr>
+            <w:b/>
+            <w:bCs/>
+            <w:noProof/>
+            <w:webHidden/>
+          </w:rPr>
+          <w:tab/>
+        </w:r>
+        <w:r>
+          <w:rPr>
+            <w:b/>
+            <w:bCs/>
+            <w:noProof/>
+            <w:webHidden/>
+          </w:rPr>
+          <w:fldChar w:fldCharType="begin"/>
+        </w:r>
+        <w:r>
+          <w:rPr>
+            <w:b/>
+            <w:bCs/>
+            <w:noProof/>
+            <w:webHidden/>
+          </w:rPr>
+          <w:instrText xml:space="preserve"> PAGEREF _Toc136862686 \h </w:instrText>
+        </w:r>
+        <w:r>
+          <w:rPr>
+            <w:b/>
+            <w:bCs/>
+            <w:noProof/>
+            <w:webHidden/>
+          </w:rPr>
+        </w:r>
+        <w:r>
+          <w:rPr>
+            <w:b/>
+            <w:bCs/>
+            <w:noProof/>
+            <w:webHidden/>
+          </w:rPr>
+          <w:fldChar w:fldCharType="separate"/>
+        </w:r>
+        <w:r>
+          <w:rPr>
+            <w:b/>
+            <w:bCs/>
+            <w:noProof/>
+            <w:webHidden/>
+          </w:rPr>
+          <w:t>3</w:t>
+        </w:r>
+        <w:r>
+          <w:rPr>
+            <w:b/>
+            <w:bCs/>
+            <w:noProof/>
+            <w:webHidden/>
+          </w:rPr>
+          <w:fldChar w:fldCharType="end"/>
+        </w:r>
+      </w:hyperlink>
+    </w:p>
+    <w:p>
+      <w:pPr>
+        <w:pStyle w:val="TM2"/>
+        <w:tabs>
+          <w:tab w:val="right" w:leader="dot" w:pos="9628"/>
+        </w:tabs>
+        <w:rPr>
+          <w:rFonts w:asciiTheme="minorHAnsi" w:eastAsiaTheme="minorEastAsia" w:hAnsiTheme="minorHAnsi" w:cstheme="minorBidi"/>
+          <w:noProof/>
+          <w:color w:val="auto"/>
+        </w:rPr>
+      </w:pPr>
+      <w:hyperlink w:anchor="_Toc136862687" w:history="1">
+        <w:r>
+          <w:rPr>
+            <w:rStyle w:val="Lienhypertexte"/>
+            <w:noProof/>
+          </w:rPr>
+          <w:t>1. S’informer</w:t>
+        </w:r>
+        <w:r>
+          <w:rPr>
+            <w:noProof/>
+            <w:webHidden/>
+          </w:rPr>
+          <w:tab/>
+        </w:r>
+        <w:r>
+          <w:rPr>
+            <w:noProof/>
+            <w:webHidden/>
+          </w:rPr>
+          <w:fldChar w:fldCharType="begin"/>
+        </w:r>
+        <w:r>
+          <w:rPr>
+            <w:noProof/>
+            <w:webHidden/>
+          </w:rPr>
+          <w:instrText xml:space="preserve"> PAGEREF _Toc136862687 \h </w:instrText>
+        </w:r>
+        <w:r>
+          <w:rPr>
+            <w:noProof/>
+            <w:webHidden/>
+          </w:rPr>
+        </w:r>
+        <w:r>
+          <w:rPr>
+            <w:noProof/>
+            <w:webHidden/>
+          </w:rPr>
+          <w:fldChar w:fldCharType="separate"/>
+        </w:r>
+        <w:r>
+          <w:rPr>
+            <w:noProof/>
+            <w:webHidden/>
+          </w:rPr>
+          <w:t>3</w:t>
+        </w:r>
+        <w:r>
+          <w:rPr>
+            <w:noProof/>
+            <w:webHidden/>
+          </w:rPr>
+          <w:fldChar w:fldCharType="end"/>
+        </w:r>
+      </w:hyperlink>
+    </w:p>
+    <w:p>
+      <w:pPr>
+        <w:pStyle w:val="TM2"/>
+        <w:tabs>
+          <w:tab w:val="right" w:leader="dot" w:pos="9628"/>
+        </w:tabs>
+        <w:rPr>
+          <w:rFonts w:asciiTheme="minorHAnsi" w:eastAsiaTheme="minorEastAsia" w:hAnsiTheme="minorHAnsi" w:cstheme="minorBidi"/>
+          <w:noProof/>
+          <w:color w:val="auto"/>
+        </w:rPr>
+      </w:pPr>
+      <w:hyperlink w:anchor="_Toc136862688" w:history="1">
+        <w:r>
+          <w:rPr>
+            <w:rStyle w:val="Lienhypertexte"/>
+            <w:noProof/>
+          </w:rPr>
+          <w:t>2. Planifier</w:t>
+        </w:r>
+        <w:r>
+          <w:rPr>
+            <w:noProof/>
+            <w:webHidden/>
+          </w:rPr>
+          <w:tab/>
+        </w:r>
+        <w:r>
+          <w:rPr>
+            <w:noProof/>
+            <w:webHidden/>
+          </w:rPr>
+          <w:fldChar w:fldCharType="begin"/>
+        </w:r>
+        <w:r>
+          <w:rPr>
+            <w:noProof/>
+            <w:webHidden/>
+          </w:rPr>
+          <w:instrText xml:space="preserve"> PAGEREF _Toc136862688 \h </w:instrText>
+        </w:r>
+        <w:r>
+          <w:rPr>
+            <w:noProof/>
+            <w:webHidden/>
+          </w:rPr>
+        </w:r>
+        <w:r>
+          <w:rPr>
+            <w:noProof/>
+            <w:webHidden/>
+          </w:rPr>
+          <w:fldChar w:fldCharType="separate"/>
+        </w:r>
+        <w:r>
+          <w:rPr>
+            <w:noProof/>
+            <w:webHidden/>
+          </w:rPr>
+          <w:t>3</w:t>
+        </w:r>
+        <w:r>
+          <w:rPr>
+            <w:noProof/>
+            <w:webHidden/>
+          </w:rPr>
+          <w:fldChar w:fldCharType="end"/>
+        </w:r>
+      </w:hyperlink>
+    </w:p>
+    <w:p>
+      <w:pPr>
+        <w:pStyle w:val="TM2"/>
+        <w:tabs>
+          <w:tab w:val="right" w:leader="dot" w:pos="9628"/>
+        </w:tabs>
+        <w:rPr>
+          <w:rFonts w:asciiTheme="minorHAnsi" w:eastAsiaTheme="minorEastAsia" w:hAnsiTheme="minorHAnsi" w:cstheme="minorBidi"/>
+          <w:noProof/>
+          <w:color w:val="auto"/>
+        </w:rPr>
+      </w:pPr>
+      <w:hyperlink w:anchor="_Toc136862689" w:history="1">
+        <w:r>
+          <w:rPr>
+            <w:rStyle w:val="Lienhypertexte"/>
+            <w:noProof/>
+          </w:rPr>
+          <w:t>3. Décider</w:t>
+        </w:r>
+        <w:r>
+          <w:rPr>
+            <w:noProof/>
+            <w:webHidden/>
+          </w:rPr>
+          <w:tab/>
+        </w:r>
+        <w:r>
+          <w:rPr>
+            <w:noProof/>
+            <w:webHidden/>
+          </w:rPr>
+          <w:fldChar w:fldCharType="begin"/>
+        </w:r>
+        <w:r>
+          <w:rPr>
+            <w:noProof/>
+            <w:webHidden/>
+          </w:rPr>
+          <w:instrText xml:space="preserve"> PAGEREF _Toc136862689 \h </w:instrText>
+        </w:r>
+        <w:r>
+          <w:rPr>
+            <w:noProof/>
+            <w:webHidden/>
+          </w:rPr>
+        </w:r>
+        <w:r>
+          <w:rPr>
+            <w:noProof/>
+            <w:webHidden/>
+          </w:rPr>
+          <w:fldChar w:fldCharType="separate"/>
+        </w:r>
+        <w:r>
+          <w:rPr>
+            <w:noProof/>
+            <w:webHidden/>
+          </w:rPr>
+          <w:t>3</w:t>
+        </w:r>
+        <w:r>
+          <w:rPr>
+            <w:noProof/>
+            <w:webHidden/>
+          </w:rPr>
+          <w:fldChar w:fldCharType="end"/>
+        </w:r>
+      </w:hyperlink>
+    </w:p>
+    <w:p>
+      <w:pPr>
+        <w:pStyle w:val="TM2"/>
+        <w:tabs>
+          <w:tab w:val="right" w:leader="dot" w:pos="9628"/>
+        </w:tabs>
+        <w:rPr>
+          <w:rFonts w:asciiTheme="minorHAnsi" w:eastAsiaTheme="minorEastAsia" w:hAnsiTheme="minorHAnsi" w:cstheme="minorBidi"/>
+          <w:noProof/>
+          <w:color w:val="auto"/>
+        </w:rPr>
+      </w:pPr>
+      <w:hyperlink w:anchor="_Toc136862690" w:history="1">
+        <w:r>
+          <w:rPr>
+            <w:rStyle w:val="Lienhypertexte"/>
+            <w:noProof/>
+          </w:rPr>
+          <w:t>4. Réaliser</w:t>
+        </w:r>
+        <w:r>
+          <w:rPr>
+            <w:noProof/>
+            <w:webHidden/>
+          </w:rPr>
+          <w:tab/>
+        </w:r>
+        <w:r>
+          <w:rPr>
+            <w:noProof/>
+            <w:webHidden/>
+          </w:rPr>
+          <w:fldChar w:fldCharType="begin"/>
+        </w:r>
+        <w:r>
+          <w:rPr>
+            <w:noProof/>
+            <w:webHidden/>
+          </w:rPr>
+          <w:instrText xml:space="preserve"> PAGEREF _Toc136862690 \h </w:instrText>
+        </w:r>
+        <w:r>
+          <w:rPr>
+            <w:noProof/>
+            <w:webHidden/>
+          </w:rPr>
+        </w:r>
+        <w:r>
+          <w:rPr>
+            <w:noProof/>
+            <w:webHidden/>
+          </w:rPr>
+          <w:fldChar w:fldCharType="separate"/>
+        </w:r>
+        <w:r>
+          <w:rPr>
+            <w:noProof/>
+            <w:webHidden/>
+          </w:rPr>
+          <w:t>3</w:t>
+        </w:r>
+        <w:r>
+          <w:rPr>
+            <w:noProof/>
+            <w:webHidden/>
+          </w:rPr>
+          <w:fldChar w:fldCharType="end"/>
+        </w:r>
+      </w:hyperlink>
+    </w:p>
+    <w:p>
+      <w:pPr>
+        <w:pStyle w:val="TM2"/>
+        <w:tabs>
+          <w:tab w:val="right" w:leader="dot" w:pos="9628"/>
+        </w:tabs>
+        <w:rPr>
+          <w:rFonts w:asciiTheme="minorHAnsi" w:eastAsiaTheme="minorEastAsia" w:hAnsiTheme="minorHAnsi" w:cstheme="minorBidi"/>
+          <w:noProof/>
+          <w:color w:val="auto"/>
+        </w:rPr>
+      </w:pPr>
+      <w:hyperlink w:anchor="_Toc136862691" w:history="1">
+        <w:r>
+          <w:rPr>
+            <w:rStyle w:val="Lienhypertexte"/>
+            <w:noProof/>
+          </w:rPr>
+          <w:t>5. Contrôler</w:t>
+        </w:r>
+        <w:r>
+          <w:rPr>
+            <w:noProof/>
+            <w:webHidden/>
+          </w:rPr>
+          <w:tab/>
+        </w:r>
+        <w:r>
+          <w:rPr>
+            <w:noProof/>
+            <w:webHidden/>
+          </w:rPr>
+          <w:fldChar w:fldCharType="begin"/>
+        </w:r>
+        <w:r>
+          <w:rPr>
+            <w:noProof/>
+            <w:webHidden/>
+          </w:rPr>
+          <w:instrText xml:space="preserve"> PAGEREF _Toc136862691 \h </w:instrText>
+        </w:r>
+        <w:r>
+          <w:rPr>
+            <w:noProof/>
+            <w:webHidden/>
+          </w:rPr>
+        </w:r>
+        <w:r>
+          <w:rPr>
+            <w:noProof/>
+            <w:webHidden/>
+          </w:rPr>
+          <w:fldChar w:fldCharType="separate"/>
+        </w:r>
+        <w:r>
+          <w:rPr>
+            <w:noProof/>
+            <w:webHidden/>
+          </w:rPr>
+          <w:t>4</w:t>
+        </w:r>
+        <w:r>
+          <w:rPr>
+            <w:noProof/>
+            <w:webHidden/>
+          </w:rPr>
+          <w:fldChar w:fldCharType="end"/>
+        </w:r>
+      </w:hyperlink>
+    </w:p>
+    <w:p>
+      <w:pPr>
+        <w:pStyle w:val="TM2"/>
+        <w:tabs>
+          <w:tab w:val="right" w:leader="dot" w:pos="9628"/>
+        </w:tabs>
+        <w:rPr>
+          <w:rFonts w:asciiTheme="minorHAnsi" w:eastAsiaTheme="minorEastAsia" w:hAnsiTheme="minorHAnsi" w:cstheme="minorBidi"/>
+          <w:noProof/>
+          <w:color w:val="auto"/>
+        </w:rPr>
+      </w:pPr>
+      <w:hyperlink w:anchor="_Toc136862692" w:history="1">
+        <w:r>
+          <w:rPr>
+            <w:rStyle w:val="Lienhypertexte"/>
+            <w:noProof/>
+          </w:rPr>
+          <w:t>6. Évaluer</w:t>
+        </w:r>
+        <w:r>
+          <w:rPr>
+            <w:noProof/>
+            <w:webHidden/>
+          </w:rPr>
+          <w:tab/>
+        </w:r>
+        <w:r>
+          <w:rPr>
+            <w:noProof/>
+            <w:webHidden/>
+          </w:rPr>
+          <w:fldChar w:fldCharType="begin"/>
+        </w:r>
+        <w:r>
+          <w:rPr>
+            <w:noProof/>
+            <w:webHidden/>
+          </w:rPr>
+          <w:instrText xml:space="preserve"> PAGEREF _Toc136862692 \h </w:instrText>
+        </w:r>
+        <w:r>
+          <w:rPr>
+            <w:noProof/>
+            <w:webHidden/>
+          </w:rPr>
+        </w:r>
+        <w:r>
+          <w:rPr>
+            <w:noProof/>
+            <w:webHidden/>
+          </w:rPr>
+          <w:fldChar w:fldCharType="separate"/>
+        </w:r>
+        <w:r>
+          <w:rPr>
+            <w:noProof/>
+            <w:webHidden/>
+          </w:rPr>
+          <w:t>4</w:t>
+        </w:r>
+        <w:r>
+          <w:rPr>
+            <w:noProof/>
+            <w:webHidden/>
+          </w:rPr>
+          <w:fldChar w:fldCharType="end"/>
+        </w:r>
+      </w:hyperlink>
+    </w:p>
+    <w:p>
+      <w:pPr>
+        <w:pStyle w:val="TM1"/>
+        <w:tabs>
+          <w:tab w:val="right" w:leader="dot" w:pos="9628"/>
+        </w:tabs>
+        <w:rPr>
+          <w:rFonts w:asciiTheme="minorHAnsi" w:eastAsiaTheme="minorEastAsia" w:hAnsiTheme="minorHAnsi" w:cstheme="minorBidi"/>
+          <w:b/>
+          <w:bCs/>
+          <w:noProof/>
+          <w:color w:val="auto"/>
+        </w:rPr>
+      </w:pPr>
+      <w:hyperlink w:anchor="_Toc136862693" w:history="1">
+        <w:r>
+          <w:rPr>
+            <w:rStyle w:val="Lienhypertexte"/>
+            <w:b/>
+            <w:bCs/>
+            <w:noProof/>
+          </w:rPr>
+          <w:t>Planification</w:t>
+        </w:r>
+        <w:r>
+          <w:rPr>
+            <w:b/>
+            <w:bCs/>
+            <w:noProof/>
+            <w:webHidden/>
+          </w:rPr>
+          <w:tab/>
+        </w:r>
+        <w:r>
+          <w:rPr>
+            <w:b/>
+            <w:bCs/>
+            <w:noProof/>
+            <w:webHidden/>
+          </w:rPr>
+          <w:fldChar w:fldCharType="begin"/>
+        </w:r>
+        <w:r>
+          <w:rPr>
+            <w:b/>
+            <w:bCs/>
+            <w:noProof/>
+            <w:webHidden/>
+          </w:rPr>
+          <w:instrText xml:space="preserve"> PAGEREF _Toc136862693 \h </w:instrText>
+        </w:r>
+        <w:r>
+          <w:rPr>
+            <w:b/>
+            <w:bCs/>
+            <w:noProof/>
+            <w:webHidden/>
+          </w:rPr>
+        </w:r>
+        <w:r>
+          <w:rPr>
+            <w:b/>
+            <w:bCs/>
+            <w:noProof/>
+            <w:webHidden/>
+          </w:rPr>
+          <w:fldChar w:fldCharType="separate"/>
+        </w:r>
+        <w:r>
+          <w:rPr>
+            <w:b/>
+            <w:bCs/>
+            <w:noProof/>
+            <w:webHidden/>
+          </w:rPr>
+          <w:t>5</w:t>
+        </w:r>
+        <w:r>
+          <w:rPr>
+            <w:b/>
+            <w:bCs/>
+            <w:noProof/>
+            <w:webHidden/>
+          </w:rPr>
+          <w:fldChar w:fldCharType="end"/>
+        </w:r>
+      </w:hyperlink>
+    </w:p>
+    <w:p>
+      <w:pPr>
+        <w:pStyle w:val="TM1"/>
+        <w:tabs>
+          <w:tab w:val="right" w:leader="dot" w:pos="9628"/>
+        </w:tabs>
+        <w:rPr>
+          <w:rFonts w:asciiTheme="minorHAnsi" w:eastAsiaTheme="minorEastAsia" w:hAnsiTheme="minorHAnsi" w:cstheme="minorBidi"/>
+          <w:b/>
+          <w:bCs/>
+          <w:noProof/>
+          <w:color w:val="auto"/>
+        </w:rPr>
+      </w:pPr>
+      <w:hyperlink w:anchor="_Toc136862694" w:history="1">
+        <w:r>
+          <w:rPr>
+            <w:rStyle w:val="Lienhypertexte"/>
+            <w:b/>
+            <w:bCs/>
+            <w:noProof/>
+          </w:rPr>
+          <w:t>Généralités concernant l’implémentation</w:t>
+        </w:r>
+        <w:r>
+          <w:rPr>
+            <w:b/>
+            <w:bCs/>
+            <w:noProof/>
+            <w:webHidden/>
+          </w:rPr>
+          <w:tab/>
+        </w:r>
+        <w:r>
+          <w:rPr>
+            <w:b/>
+            <w:bCs/>
+            <w:noProof/>
+            <w:webHidden/>
+          </w:rPr>
+          <w:fldChar w:fldCharType="begin"/>
+        </w:r>
+        <w:r>
+          <w:rPr>
+            <w:b/>
+            <w:bCs/>
+            <w:noProof/>
+            <w:webHidden/>
+          </w:rPr>
+          <w:instrText xml:space="preserve"> PAGEREF _Toc136862694 \h </w:instrText>
+        </w:r>
+        <w:r>
+          <w:rPr>
+            <w:b/>
+            <w:bCs/>
+            <w:noProof/>
+            <w:webHidden/>
+          </w:rPr>
+        </w:r>
+        <w:r>
+          <w:rPr>
+            <w:b/>
+            <w:bCs/>
+            <w:noProof/>
+            <w:webHidden/>
+          </w:rPr>
+          <w:fldChar w:fldCharType="separate"/>
+        </w:r>
+        <w:r>
+          <w:rPr>
+            <w:b/>
+            <w:bCs/>
+            <w:noProof/>
+            <w:webHidden/>
+          </w:rPr>
+          <w:t>6</w:t>
+        </w:r>
+        <w:r>
+          <w:rPr>
+            <w:b/>
+            <w:bCs/>
+            <w:noProof/>
+            <w:webHidden/>
+          </w:rPr>
+          <w:fldChar w:fldCharType="end"/>
+        </w:r>
+      </w:hyperlink>
+    </w:p>
+    <w:p>
+      <w:pPr>
+        <w:pStyle w:val="TM2"/>
+        <w:tabs>
+          <w:tab w:val="right" w:leader="dot" w:pos="9628"/>
+        </w:tabs>
+        <w:rPr>
+          <w:rFonts w:asciiTheme="minorHAnsi" w:eastAsiaTheme="minorEastAsia" w:hAnsiTheme="minorHAnsi" w:cstheme="minorBidi"/>
+          <w:noProof/>
+          <w:color w:val="auto"/>
+        </w:rPr>
+      </w:pPr>
+      <w:hyperlink w:anchor="_Toc136862695" w:history="1">
+        <w:r>
+          <w:rPr>
+            <w:rStyle w:val="Lienhypertexte"/>
+            <w:noProof/>
+          </w:rPr>
+          <w:t>Structure du projet</w:t>
+        </w:r>
+        <w:r>
+          <w:rPr>
+            <w:noProof/>
+            <w:webHidden/>
+          </w:rPr>
+          <w:tab/>
+        </w:r>
+        <w:r>
+          <w:rPr>
+            <w:noProof/>
+            <w:webHidden/>
+          </w:rPr>
+          <w:fldChar w:fldCharType="begin"/>
+        </w:r>
+        <w:r>
+          <w:rPr>
+            <w:noProof/>
+            <w:webHidden/>
+          </w:rPr>
+          <w:instrText xml:space="preserve"> PAGEREF _Toc136862695 \h </w:instrText>
+        </w:r>
+        <w:r>
+          <w:rPr>
+            <w:noProof/>
+            <w:webHidden/>
+          </w:rPr>
+        </w:r>
+        <w:r>
+          <w:rPr>
+            <w:noProof/>
+            <w:webHidden/>
+          </w:rPr>
+          <w:fldChar w:fldCharType="separate"/>
+        </w:r>
+        <w:r>
+          <w:rPr>
+            <w:noProof/>
+            <w:webHidden/>
+          </w:rPr>
+          <w:t>6</w:t>
+        </w:r>
+        <w:r>
+          <w:rPr>
+            <w:noProof/>
+            <w:webHidden/>
+          </w:rPr>
+          <w:fldChar w:fldCharType="end"/>
+        </w:r>
+      </w:hyperlink>
+    </w:p>
+    <w:p>
+      <w:pPr>
+        <w:pStyle w:val="TM1"/>
+        <w:tabs>
+          <w:tab w:val="right" w:leader="dot" w:pos="9628"/>
+        </w:tabs>
+        <w:rPr>
+          <w:rFonts w:asciiTheme="minorHAnsi" w:eastAsiaTheme="minorEastAsia" w:hAnsiTheme="minorHAnsi" w:cstheme="minorBidi"/>
+          <w:b/>
+          <w:bCs/>
+          <w:noProof/>
+          <w:color w:val="auto"/>
+        </w:rPr>
+      </w:pPr>
+      <w:hyperlink w:anchor="_Toc136862696" w:history="1">
+        <w:r>
+          <w:rPr>
+            <w:rStyle w:val="Lienhypertexte"/>
+            <w:b/>
+            <w:bCs/>
+            <w:noProof/>
+          </w:rPr>
+          <w:t>Outils externes</w:t>
+        </w:r>
+        <w:r>
+          <w:rPr>
+            <w:b/>
+            <w:bCs/>
+            <w:noProof/>
+            <w:webHidden/>
+          </w:rPr>
+          <w:tab/>
+        </w:r>
+        <w:r>
+          <w:rPr>
+            <w:b/>
+            <w:bCs/>
+            <w:noProof/>
+            <w:webHidden/>
+          </w:rPr>
+          <w:fldChar w:fldCharType="begin"/>
+        </w:r>
+        <w:r>
+          <w:rPr>
+            <w:b/>
+            <w:bCs/>
+            <w:noProof/>
+            <w:webHidden/>
+          </w:rPr>
+          <w:instrText xml:space="preserve"> PAGEREF _Toc136862696 \h </w:instrText>
+        </w:r>
+        <w:r>
+          <w:rPr>
+            <w:b/>
+            <w:bCs/>
+            <w:noProof/>
+            <w:webHidden/>
+          </w:rPr>
+        </w:r>
+        <w:r>
+          <w:rPr>
+            <w:b/>
+            <w:bCs/>
+            <w:noProof/>
+            <w:webHidden/>
+          </w:rPr>
+          <w:fldChar w:fldCharType="separate"/>
+        </w:r>
+        <w:r>
+          <w:rPr>
+            <w:b/>
+            <w:bCs/>
+            <w:noProof/>
+            <w:webHidden/>
+          </w:rPr>
+          <w:t>7</w:t>
+        </w:r>
+        <w:r>
+          <w:rPr>
+            <w:b/>
+            <w:bCs/>
+            <w:noProof/>
+            <w:webHidden/>
+          </w:rPr>
+          <w:fldChar w:fldCharType="end"/>
+        </w:r>
+      </w:hyperlink>
+    </w:p>
+    <w:p>
+      <w:pPr>
+        <w:pStyle w:val="TM2"/>
+        <w:tabs>
+          <w:tab w:val="right" w:leader="dot" w:pos="9628"/>
+        </w:tabs>
+        <w:rPr>
+          <w:rFonts w:asciiTheme="minorHAnsi" w:eastAsiaTheme="minorEastAsia" w:hAnsiTheme="minorHAnsi" w:cstheme="minorBidi"/>
+          <w:noProof/>
+          <w:color w:val="auto"/>
+        </w:rPr>
+      </w:pPr>
+      <w:hyperlink w:anchor="_Toc136862697" w:history="1">
+        <w:r>
+          <w:rPr>
+            <w:rStyle w:val="Lienhypertexte"/>
+            <w:noProof/>
+          </w:rPr>
+          <w:t>Git</w:t>
+        </w:r>
+        <w:r>
+          <w:rPr>
+            <w:noProof/>
+            <w:webHidden/>
+          </w:rPr>
+          <w:tab/>
+        </w:r>
+        <w:r>
+          <w:rPr>
+            <w:noProof/>
+            <w:webHidden/>
+          </w:rPr>
+          <w:fldChar w:fldCharType="begin"/>
+        </w:r>
+        <w:r>
+          <w:rPr>
+            <w:noProof/>
+            <w:webHidden/>
+          </w:rPr>
+          <w:instrText xml:space="preserve"> PAGEREF _Toc136862697 \h </w:instrText>
+        </w:r>
+        <w:r>
+          <w:rPr>
+            <w:noProof/>
+            <w:webHidden/>
+          </w:rPr>
+        </w:r>
+        <w:r>
+          <w:rPr>
+            <w:noProof/>
+            <w:webHidden/>
+          </w:rPr>
+          <w:fldChar w:fldCharType="separate"/>
+        </w:r>
+        <w:r>
+          <w:rPr>
+            <w:noProof/>
+            <w:webHidden/>
+          </w:rPr>
+          <w:t>7</w:t>
+        </w:r>
+        <w:r>
+          <w:rPr>
+            <w:noProof/>
+            <w:webHidden/>
+          </w:rPr>
+          <w:fldChar w:fldCharType="end"/>
+        </w:r>
+      </w:hyperlink>
+    </w:p>
+    <w:p>
+      <w:pPr>
+        <w:pStyle w:val="TM1"/>
+        <w:tabs>
+          <w:tab w:val="right" w:leader="dot" w:pos="9628"/>
+        </w:tabs>
+        <w:rPr>
+          <w:rFonts w:asciiTheme="minorHAnsi" w:eastAsiaTheme="minorEastAsia" w:hAnsiTheme="minorHAnsi" w:cstheme="minorBidi"/>
+          <w:b/>
+          <w:bCs/>
+          <w:noProof/>
+          <w:color w:val="auto"/>
+        </w:rPr>
+      </w:pPr>
+      <w:hyperlink w:anchor="_Toc136862698" w:history="1">
+        <w:r>
+          <w:rPr>
+            <w:rStyle w:val="Lienhypertexte"/>
+            <w:b/>
+            <w:bCs/>
+            <w:noProof/>
+          </w:rPr>
+          <w:t>Plan de test et tests</w:t>
+        </w:r>
+        <w:r>
+          <w:rPr>
+            <w:b/>
+            <w:bCs/>
+            <w:noProof/>
+            <w:webHidden/>
+          </w:rPr>
+          <w:tab/>
+        </w:r>
+        <w:r>
+          <w:rPr>
+            <w:b/>
+            <w:bCs/>
+            <w:noProof/>
+            <w:webHidden/>
+          </w:rPr>
+          <w:fldChar w:fldCharType="begin"/>
+        </w:r>
+        <w:r>
+          <w:rPr>
+            <w:b/>
+            <w:bCs/>
+            <w:noProof/>
+            <w:webHidden/>
+          </w:rPr>
+          <w:instrText xml:space="preserve"> PAGEREF _Toc136862698 \h </w:instrText>
+        </w:r>
+        <w:r>
+          <w:rPr>
+            <w:b/>
+            <w:bCs/>
+            <w:noProof/>
+            <w:webHidden/>
+          </w:rPr>
+        </w:r>
+        <w:r>
+          <w:rPr>
+            <w:b/>
+            <w:bCs/>
+            <w:noProof/>
+            <w:webHidden/>
+          </w:rPr>
+          <w:fldChar w:fldCharType="separate"/>
+        </w:r>
+        <w:r>
+          <w:rPr>
+            <w:b/>
+            <w:bCs/>
+            <w:noProof/>
+            <w:webHidden/>
+          </w:rPr>
+          <w:t>7</w:t>
+        </w:r>
+        <w:r>
+          <w:rPr>
+            <w:b/>
+            <w:bCs/>
+            <w:noProof/>
+            <w:webHidden/>
+          </w:rPr>
+          <w:fldChar w:fldCharType="end"/>
+        </w:r>
+      </w:hyperlink>
+    </w:p>
+    <w:p>
+      <w:pPr>
+        <w:pStyle w:val="TM2"/>
+        <w:tabs>
+          <w:tab w:val="right" w:leader="dot" w:pos="9628"/>
+        </w:tabs>
+        <w:rPr>
+          <w:rFonts w:asciiTheme="minorHAnsi" w:eastAsiaTheme="minorEastAsia" w:hAnsiTheme="minorHAnsi" w:cstheme="minorBidi"/>
+          <w:noProof/>
+          <w:color w:val="auto"/>
+        </w:rPr>
+      </w:pPr>
+      <w:hyperlink w:anchor="_Toc136862699" w:history="1">
+        <w:r>
+          <w:rPr>
+            <w:rStyle w:val="Lienhypertexte"/>
+            <w:noProof/>
+          </w:rPr>
+          <w:t>Périmètre des tests</w:t>
+        </w:r>
+        <w:r>
+          <w:rPr>
+            <w:noProof/>
+            <w:webHidden/>
+          </w:rPr>
+          <w:tab/>
+        </w:r>
+        <w:r>
+          <w:rPr>
+            <w:noProof/>
+            <w:webHidden/>
+          </w:rPr>
+          <w:fldChar w:fldCharType="begin"/>
+        </w:r>
+        <w:r>
+          <w:rPr>
+            <w:noProof/>
+            <w:webHidden/>
+          </w:rPr>
+          <w:instrText xml:space="preserve"> PAGEREF _Toc136862699 \h </w:instrText>
+        </w:r>
+        <w:r>
+          <w:rPr>
+            <w:noProof/>
+            <w:webHidden/>
+          </w:rPr>
+        </w:r>
+        <w:r>
+          <w:rPr>
+            <w:noProof/>
+            <w:webHidden/>
+          </w:rPr>
+          <w:fldChar w:fldCharType="separate"/>
+        </w:r>
+        <w:r>
+          <w:rPr>
+            <w:noProof/>
+            <w:webHidden/>
+          </w:rPr>
+          <w:t>7</w:t>
+        </w:r>
+        <w:r>
+          <w:rPr>
+            <w:noProof/>
+            <w:webHidden/>
+          </w:rPr>
+          <w:fldChar w:fldCharType="end"/>
+        </w:r>
+      </w:hyperlink>
+    </w:p>
+    <w:p>
+      <w:pPr>
+        <w:pStyle w:val="TM2"/>
+        <w:tabs>
+          <w:tab w:val="right" w:leader="dot" w:pos="9628"/>
+        </w:tabs>
+        <w:rPr>
+          <w:rFonts w:asciiTheme="minorHAnsi" w:eastAsiaTheme="minorEastAsia" w:hAnsiTheme="minorHAnsi" w:cstheme="minorBidi"/>
+          <w:noProof/>
+          <w:color w:val="auto"/>
+        </w:rPr>
+      </w:pPr>
+      <w:hyperlink w:anchor="_Toc136862700" w:history="1">
+        <w:r>
+          <w:rPr>
+            <w:rStyle w:val="Lienhypertexte"/>
+            <w:noProof/>
+          </w:rPr>
+          <w:t>Scénarios de test</w:t>
+        </w:r>
+        <w:r>
+          <w:rPr>
+            <w:noProof/>
+            <w:webHidden/>
+          </w:rPr>
+          <w:tab/>
+        </w:r>
+        <w:r>
+          <w:rPr>
+            <w:noProof/>
+            <w:webHidden/>
+          </w:rPr>
+          <w:fldChar w:fldCharType="begin"/>
+        </w:r>
+        <w:r>
+          <w:rPr>
+            <w:noProof/>
+            <w:webHidden/>
+          </w:rPr>
+          <w:instrText xml:space="preserve"> PAGEREF _Toc136862700 \h </w:instrText>
+        </w:r>
+        <w:r>
+          <w:rPr>
+            <w:noProof/>
+            <w:webHidden/>
+          </w:rPr>
+        </w:r>
+        <w:r>
+          <w:rPr>
+            <w:noProof/>
+            <w:webHidden/>
+          </w:rPr>
+          <w:fldChar w:fldCharType="separate"/>
+        </w:r>
+        <w:r>
+          <w:rPr>
+            <w:noProof/>
+            <w:webHidden/>
+          </w:rPr>
+          <w:t>7</w:t>
+        </w:r>
+        <w:r>
+          <w:rPr>
+            <w:noProof/>
+            <w:webHidden/>
+          </w:rPr>
+          <w:fldChar w:fldCharType="end"/>
+        </w:r>
+      </w:hyperlink>
+    </w:p>
+    <w:p>
+      <w:pPr>
+        <w:pStyle w:val="TM2"/>
+        <w:tabs>
+          <w:tab w:val="right" w:leader="dot" w:pos="9628"/>
+        </w:tabs>
+        <w:rPr>
+          <w:rFonts w:asciiTheme="minorHAnsi" w:eastAsiaTheme="minorEastAsia" w:hAnsiTheme="minorHAnsi" w:cstheme="minorBidi"/>
+          <w:noProof/>
+          <w:color w:val="auto"/>
+        </w:rPr>
+      </w:pPr>
+      <w:hyperlink w:anchor="_Toc136862701" w:history="1">
+        <w:r>
+          <w:rPr>
+            <w:rStyle w:val="Lienhypertexte"/>
+            <w:noProof/>
+          </w:rPr>
+          <w:t>Évolution des tests</w:t>
+        </w:r>
+        <w:r>
+          <w:rPr>
+            <w:noProof/>
+            <w:webHidden/>
+          </w:rPr>
+          <w:tab/>
+        </w:r>
+        <w:r>
+          <w:rPr>
+            <w:noProof/>
+            <w:webHidden/>
+          </w:rPr>
+          <w:fldChar w:fldCharType="begin"/>
+        </w:r>
+        <w:r>
+          <w:rPr>
+            <w:noProof/>
+            <w:webHidden/>
+          </w:rPr>
+          <w:instrText xml:space="preserve"> PAGEREF _Toc136862701 \h </w:instrText>
+        </w:r>
+        <w:r>
+          <w:rPr>
+            <w:noProof/>
+            <w:webHidden/>
+          </w:rPr>
+        </w:r>
+        <w:r>
+          <w:rPr>
+            <w:noProof/>
+            <w:webHidden/>
+          </w:rPr>
+          <w:fldChar w:fldCharType="separate"/>
+        </w:r>
+        <w:r>
+          <w:rPr>
+            <w:noProof/>
+            <w:webHidden/>
+          </w:rPr>
+          <w:t>10</w:t>
+        </w:r>
+        <w:r>
+          <w:rPr>
+            <w:noProof/>
+            <w:webHidden/>
+          </w:rPr>
+          <w:fldChar w:fldCharType="end"/>
+        </w:r>
+      </w:hyperlink>
+    </w:p>
+    <w:p>
+      <w:pPr>
+        <w:pStyle w:val="TM1"/>
+        <w:tabs>
+          <w:tab w:val="right" w:leader="dot" w:pos="9628"/>
+        </w:tabs>
+        <w:rPr>
+          <w:rFonts w:asciiTheme="minorHAnsi" w:eastAsiaTheme="minorEastAsia" w:hAnsiTheme="minorHAnsi" w:cstheme="minorBidi"/>
+          <w:b/>
+          <w:bCs/>
+          <w:noProof/>
+          <w:color w:val="auto"/>
+        </w:rPr>
+      </w:pPr>
+      <w:hyperlink w:anchor="_Toc136862702" w:history="1">
+        <w:r>
+          <w:rPr>
+            <w:rStyle w:val="Lienhypertexte"/>
+            <w:b/>
+            <w:bCs/>
+            <w:noProof/>
+          </w:rPr>
+          <w:t>Conclusion</w:t>
+        </w:r>
+        <w:r>
+          <w:rPr>
+            <w:b/>
+            <w:bCs/>
+            <w:noProof/>
+            <w:webHidden/>
+          </w:rPr>
+          <w:tab/>
+        </w:r>
+        <w:r>
+          <w:rPr>
+            <w:b/>
+            <w:bCs/>
+            <w:noProof/>
+            <w:webHidden/>
+          </w:rPr>
+          <w:fldChar w:fldCharType="begin"/>
+        </w:r>
+        <w:r>
+          <w:rPr>
+            <w:b/>
+            <w:bCs/>
+            <w:noProof/>
+            <w:webHidden/>
+          </w:rPr>
+          <w:instrText xml:space="preserve"> PAGEREF _Toc136862702 \h </w:instrText>
+        </w:r>
+        <w:r>
+          <w:rPr>
+            <w:b/>
+            <w:bCs/>
+            <w:noProof/>
+            <w:webHidden/>
+          </w:rPr>
+        </w:r>
+        <w:r>
+          <w:rPr>
+            <w:b/>
+            <w:bCs/>
+            <w:noProof/>
+            <w:webHidden/>
+          </w:rPr>
+          <w:fldChar w:fldCharType="separate"/>
+        </w:r>
+        <w:r>
+          <w:rPr>
+            <w:b/>
+            <w:bCs/>
+            <w:noProof/>
+            <w:webHidden/>
+          </w:rPr>
+          <w:t>10</w:t>
+        </w:r>
+        <w:r>
+          <w:rPr>
+            <w:b/>
+            <w:bCs/>
+            <w:noProof/>
+            <w:webHidden/>
+          </w:rPr>
+          <w:fldChar w:fldCharType="end"/>
+        </w:r>
+      </w:hyperlink>
+    </w:p>
+    <w:p>
+      <w:pPr>
+        <w:pStyle w:val="TM2"/>
+        <w:tabs>
+          <w:tab w:val="right" w:leader="dot" w:pos="9628"/>
+        </w:tabs>
+        <w:rPr>
+          <w:rFonts w:asciiTheme="minorHAnsi" w:eastAsiaTheme="minorEastAsia" w:hAnsiTheme="minorHAnsi" w:cstheme="minorBidi"/>
+          <w:noProof/>
+          <w:color w:val="auto"/>
+        </w:rPr>
+      </w:pPr>
+      <w:hyperlink w:anchor="_Toc136862703" w:history="1">
+        <w:r>
+          <w:rPr>
+            <w:rStyle w:val="Lienhypertexte"/>
+            <w:noProof/>
+          </w:rPr>
+          <w:t>Difficultés rencontrées</w:t>
+        </w:r>
+        <w:r>
+          <w:rPr>
+            <w:noProof/>
+            <w:webHidden/>
+          </w:rPr>
+          <w:tab/>
+        </w:r>
+        <w:r>
+          <w:rPr>
+            <w:noProof/>
+            <w:webHidden/>
+          </w:rPr>
+          <w:fldChar w:fldCharType="begin"/>
+        </w:r>
+        <w:r>
+          <w:rPr>
+            <w:noProof/>
+            <w:webHidden/>
+          </w:rPr>
+          <w:instrText xml:space="preserve"> PAGEREF _Toc136862703 \h </w:instrText>
+        </w:r>
+        <w:r>
+          <w:rPr>
+            <w:noProof/>
+            <w:webHidden/>
+          </w:rPr>
+        </w:r>
+        <w:r>
+          <w:rPr>
+            <w:noProof/>
+            <w:webHidden/>
+          </w:rPr>
+          <w:fldChar w:fldCharType="separate"/>
+        </w:r>
+        <w:r>
+          <w:rPr>
+            <w:noProof/>
+            <w:webHidden/>
+          </w:rPr>
+          <w:t>10</w:t>
+        </w:r>
+        <w:r>
+          <w:rPr>
+            <w:noProof/>
+            <w:webHidden/>
+          </w:rPr>
+          <w:fldChar w:fldCharType="end"/>
+        </w:r>
+      </w:hyperlink>
+    </w:p>
+    <w:p>
+      <w:pPr>
+        <w:pStyle w:val="TM2"/>
+        <w:tabs>
+          <w:tab w:val="right" w:leader="dot" w:pos="9628"/>
+        </w:tabs>
+        <w:rPr>
+          <w:rFonts w:asciiTheme="minorHAnsi" w:eastAsiaTheme="minorEastAsia" w:hAnsiTheme="minorHAnsi" w:cstheme="minorBidi"/>
+          <w:noProof/>
+          <w:color w:val="auto"/>
+        </w:rPr>
+      </w:pPr>
+      <w:hyperlink w:anchor="_Toc136862704" w:history="1">
+        <w:r>
+          <w:rPr>
+            <w:rStyle w:val="Lienhypertexte"/>
+            <w:noProof/>
+          </w:rPr>
+          <w:t>Améliorations possibles</w:t>
+        </w:r>
+        <w:r>
+          <w:rPr>
+            <w:noProof/>
+            <w:webHidden/>
+          </w:rPr>
+          <w:tab/>
+        </w:r>
+        <w:r>
+          <w:rPr>
+            <w:noProof/>
+            <w:webHidden/>
+          </w:rPr>
+          <w:fldChar w:fldCharType="begin"/>
+        </w:r>
+        <w:r>
+          <w:rPr>
+            <w:noProof/>
+            <w:webHidden/>
+          </w:rPr>
+          <w:instrText xml:space="preserve"> PAGEREF _Toc136862704 \h </w:instrText>
+        </w:r>
+        <w:r>
+          <w:rPr>
+            <w:noProof/>
+            <w:webHidden/>
+          </w:rPr>
+        </w:r>
+        <w:r>
+          <w:rPr>
+            <w:noProof/>
+            <w:webHidden/>
+          </w:rPr>
+          <w:fldChar w:fldCharType="separate"/>
+        </w:r>
+        <w:r>
+          <w:rPr>
+            <w:noProof/>
+            <w:webHidden/>
+          </w:rPr>
+          <w:t>10</w:t>
+        </w:r>
+        <w:r>
+          <w:rPr>
+            <w:noProof/>
+            <w:webHidden/>
+          </w:rPr>
+          <w:fldChar w:fldCharType="end"/>
+        </w:r>
+      </w:hyperlink>
+    </w:p>
+    <w:p>
+      <w:pPr>
+        <w:pStyle w:val="TM2"/>
+        <w:tabs>
+          <w:tab w:val="right" w:leader="dot" w:pos="9628"/>
+        </w:tabs>
+        <w:rPr>
+          <w:rFonts w:asciiTheme="minorHAnsi" w:eastAsiaTheme="minorEastAsia" w:hAnsiTheme="minorHAnsi" w:cstheme="minorBidi"/>
+          <w:noProof/>
+          <w:color w:val="auto"/>
+        </w:rPr>
+      </w:pPr>
+      <w:hyperlink w:anchor="_Toc136862705" w:history="1">
+        <w:r>
+          <w:rPr>
+            <w:rStyle w:val="Lienhypertexte"/>
+            <w:noProof/>
+          </w:rPr>
+          <w:t>Bilan personnel</w:t>
+        </w:r>
+        <w:r>
+          <w:rPr>
+            <w:noProof/>
+            <w:webHidden/>
+          </w:rPr>
+          <w:tab/>
+        </w:r>
+        <w:r>
+          <w:rPr>
+            <w:noProof/>
+            <w:webHidden/>
+          </w:rPr>
+          <w:fldChar w:fldCharType="begin"/>
+        </w:r>
+        <w:r>
+          <w:rPr>
+            <w:noProof/>
+            <w:webHidden/>
+          </w:rPr>
+          <w:instrText xml:space="preserve"> PAGEREF _Toc136862705 \h </w:instrText>
+        </w:r>
+        <w:r>
+          <w:rPr>
+            <w:noProof/>
+            <w:webHidden/>
+          </w:rPr>
+        </w:r>
+        <w:r>
+          <w:rPr>
+            <w:noProof/>
+            <w:webHidden/>
+          </w:rPr>
+          <w:fldChar w:fldCharType="separate"/>
+        </w:r>
+        <w:r>
+          <w:rPr>
+            <w:noProof/>
+            <w:webHidden/>
+          </w:rPr>
+          <w:t>10</w:t>
+        </w:r>
+        <w:r>
+          <w:rPr>
+            <w:noProof/>
+            <w:webHidden/>
+          </w:rPr>
+          <w:fldChar w:fldCharType="end"/>
+        </w:r>
+      </w:hyperlink>
     </w:p>
     <w:p>
       <w:pPr>
         <w:spacing w:after="0" w:line="323" w:lineRule="auto"/>
         <w:ind w:left="-5" w:right="-15" w:hanging="10"/>
-        <w:rPr>
-          <w:b/>
-          <w:sz w:val="28"/>
-        </w:rPr>
-      </w:pPr>
-      <w:r>
-        <w:rPr>
-          <w:b/>
-          <w:sz w:val="28"/>
-        </w:rPr>
-        <w:t>Table des versions .....................................................................................</w:t>
-      </w:r>
-      <w:r>
-        <w:rPr>
-          <w:b/>
-          <w:sz w:val="28"/>
-        </w:rPr>
-        <w:t>2</w:t>
-      </w:r>
-    </w:p>
-    <w:p>
-      <w:pPr>
-        <w:spacing w:after="0" w:line="323" w:lineRule="auto"/>
-        <w:ind w:left="-5" w:right="-15" w:hanging="10"/>
-        <w:rPr>
-          <w:b/>
-          <w:sz w:val="28"/>
-        </w:rPr>
-      </w:pPr>
-      <w:r>
-        <w:rPr>
-          <w:b/>
-          <w:sz w:val="28"/>
-        </w:rPr>
-        <w:t>Introduction ..............................................................................................</w:t>
-      </w:r>
-      <w:r>
-        <w:rPr>
-          <w:b/>
-          <w:sz w:val="28"/>
-        </w:rPr>
-        <w:t>2</w:t>
-      </w:r>
-    </w:p>
-    <w:p>
-      <w:pPr>
-        <w:spacing w:after="0" w:line="323" w:lineRule="auto"/>
-        <w:ind w:left="-5" w:right="-15" w:hanging="10"/>
-        <w:rPr>
-          <w:b/>
-          <w:sz w:val="28"/>
-        </w:rPr>
-      </w:pPr>
-      <w:r>
-        <w:rPr>
-          <w:b/>
-          <w:sz w:val="28"/>
-        </w:rPr>
-        <w:t>Rappel de l’énoncé ……………………………………………………………………………</w:t>
-      </w:r>
-      <w:proofErr w:type="gramStart"/>
-      <w:r>
-        <w:rPr>
-          <w:b/>
-          <w:sz w:val="28"/>
-        </w:rPr>
-        <w:t>…….</w:t>
-      </w:r>
-      <w:proofErr w:type="gramEnd"/>
-      <w:r>
-        <w:rPr>
-          <w:b/>
-          <w:sz w:val="28"/>
-        </w:rPr>
-        <w:t>2</w:t>
-      </w:r>
-    </w:p>
-    <w:p>
-      <w:pPr>
-        <w:spacing w:after="0" w:line="323" w:lineRule="auto"/>
-        <w:ind w:left="-5" w:right="-15" w:hanging="10"/>
-        <w:rPr>
-          <w:b/>
-          <w:sz w:val="28"/>
-        </w:rPr>
-      </w:pPr>
-      <w:r>
-        <w:rPr>
-          <w:b/>
-          <w:sz w:val="28"/>
-        </w:rPr>
-        <w:t>Méthodologie ……………………………………………………………………………………</w:t>
-      </w:r>
-      <w:proofErr w:type="gramStart"/>
-      <w:r>
-        <w:rPr>
-          <w:b/>
-          <w:sz w:val="28"/>
-        </w:rPr>
-        <w:t>…….</w:t>
-      </w:r>
-      <w:proofErr w:type="gramEnd"/>
-      <w:r>
-        <w:rPr>
-          <w:b/>
-          <w:sz w:val="28"/>
-        </w:rPr>
-        <w:t>4</w:t>
-      </w:r>
-    </w:p>
-    <w:p>
-      <w:pPr>
-        <w:spacing w:after="0" w:line="323" w:lineRule="auto"/>
-        <w:ind w:left="-5" w:right="-15" w:hanging="10"/>
-        <w:rPr>
-          <w:b/>
-          <w:sz w:val="28"/>
-        </w:rPr>
-      </w:pPr>
-      <w:r>
-        <w:rPr>
-          <w:b/>
-          <w:sz w:val="28"/>
-        </w:rPr>
-        <w:t>Planification ………………………………………………………………………………………</w:t>
-      </w:r>
-      <w:proofErr w:type="gramStart"/>
-      <w:r>
-        <w:rPr>
-          <w:b/>
-          <w:sz w:val="28"/>
-        </w:rPr>
-        <w:t>…….</w:t>
-      </w:r>
-      <w:proofErr w:type="gramEnd"/>
-      <w:r>
-        <w:rPr>
-          <w:b/>
-          <w:sz w:val="28"/>
-        </w:rPr>
-        <w:t>5</w:t>
-      </w:r>
-    </w:p>
-    <w:p>
-      <w:pPr>
-        <w:spacing w:after="0" w:line="323" w:lineRule="auto"/>
-        <w:ind w:left="-5" w:right="-15" w:hanging="10"/>
-        <w:rPr>
-          <w:b/>
-          <w:sz w:val="28"/>
-        </w:rPr>
-      </w:pPr>
-      <w:r>
-        <w:rPr>
-          <w:b/>
-          <w:sz w:val="28"/>
-        </w:rPr>
-        <w:t>Généralités concernant l’implémentation …………………………………………</w:t>
-      </w:r>
-      <w:proofErr w:type="gramStart"/>
-      <w:r>
-        <w:rPr>
-          <w:b/>
-          <w:sz w:val="28"/>
-        </w:rPr>
-        <w:t>…….</w:t>
-      </w:r>
-      <w:proofErr w:type="gramEnd"/>
-      <w:r>
-        <w:rPr>
-          <w:b/>
-          <w:sz w:val="28"/>
-        </w:rPr>
-        <w:t>.</w:t>
-      </w:r>
-      <w:r>
-        <w:rPr>
-          <w:b/>
-          <w:sz w:val="28"/>
-        </w:rPr>
-        <w:t>6</w:t>
-      </w:r>
-    </w:p>
-    <w:p>
-      <w:pPr>
-        <w:spacing w:after="0" w:line="323" w:lineRule="auto"/>
-        <w:ind w:left="-5" w:right="-15" w:hanging="10"/>
-        <w:rPr>
-          <w:b/>
-          <w:sz w:val="28"/>
-        </w:rPr>
-      </w:pPr>
-      <w:r>
-        <w:rPr>
-          <w:b/>
-          <w:sz w:val="28"/>
-        </w:rPr>
-        <w:t>Outils externes …………………………………………………………………………………………</w:t>
-      </w:r>
-      <w:r>
-        <w:rPr>
-          <w:b/>
-          <w:sz w:val="28"/>
-        </w:rPr>
-        <w:t>7</w:t>
-      </w:r>
-    </w:p>
-    <w:p>
-      <w:pPr>
-        <w:spacing w:after="0" w:line="323" w:lineRule="auto"/>
-        <w:ind w:left="-5" w:right="-15" w:hanging="10"/>
-        <w:rPr>
-          <w:b/>
-          <w:sz w:val="28"/>
-        </w:rPr>
-      </w:pPr>
-      <w:r>
-        <w:rPr>
-          <w:b/>
-          <w:sz w:val="28"/>
-        </w:rPr>
-        <w:t>Plan de test et tests ……………………………………………………………………………</w:t>
-      </w:r>
-      <w:proofErr w:type="gramStart"/>
-      <w:r>
-        <w:rPr>
-          <w:b/>
-          <w:sz w:val="28"/>
-        </w:rPr>
-        <w:t>…….</w:t>
-      </w:r>
-      <w:proofErr w:type="gramEnd"/>
-      <w:r>
-        <w:rPr>
-          <w:b/>
-          <w:sz w:val="28"/>
-        </w:rPr>
-        <w:t>7</w:t>
-      </w:r>
-    </w:p>
-    <w:p>
-      <w:pPr>
-        <w:spacing w:after="0" w:line="323" w:lineRule="auto"/>
-        <w:ind w:left="-5" w:right="-15" w:hanging="10"/>
-        <w:rPr>
-          <w:b/>
-          <w:sz w:val="28"/>
-        </w:rPr>
-      </w:pPr>
-      <w:r>
-        <w:rPr>
-          <w:b/>
-          <w:sz w:val="28"/>
-        </w:rPr>
-        <w:t>Conclusion …………………………………………………………………………………………</w:t>
-      </w:r>
-      <w:proofErr w:type="gramStart"/>
-      <w:r>
-        <w:rPr>
-          <w:b/>
-          <w:sz w:val="28"/>
-        </w:rPr>
-        <w:t>…….</w:t>
-      </w:r>
-      <w:proofErr w:type="gramEnd"/>
-      <w:r>
-        <w:rPr>
-          <w:b/>
-          <w:sz w:val="28"/>
-        </w:rPr>
-        <w:t>10</w:t>
-      </w:r>
-    </w:p>
-    <w:p>
-      <w:pPr>
-        <w:spacing w:after="0" w:line="323" w:lineRule="auto"/>
-        <w:ind w:left="-5" w:right="-15" w:hanging="10"/>
-        <w:rPr>
-          <w:b/>
-          <w:sz w:val="28"/>
-        </w:rPr>
-      </w:pPr>
-      <w:r>
-        <w:rPr>
-          <w:b/>
-          <w:sz w:val="28"/>
-        </w:rPr>
-        <w:t>Code source ………………………………………………………………………………………</w:t>
-      </w:r>
-      <w:proofErr w:type="gramStart"/>
-      <w:r>
-        <w:rPr>
-          <w:b/>
-          <w:sz w:val="28"/>
-        </w:rPr>
-        <w:t>…….</w:t>
-      </w:r>
-      <w:proofErr w:type="gramEnd"/>
-      <w:r>
-        <w:rPr>
-          <w:b/>
-          <w:sz w:val="28"/>
-        </w:rPr>
-        <w:t>.</w:t>
-      </w:r>
-      <w:r>
-        <w:rPr>
-          <w:b/>
-          <w:sz w:val="28"/>
-        </w:rPr>
-        <w:t>11</w:t>
-      </w:r>
-    </w:p>
-    <w:p>
-      <w:pPr>
-        <w:spacing w:after="0" w:line="323" w:lineRule="auto"/>
-        <w:ind w:left="-5" w:right="-15" w:hanging="10"/>
-      </w:pPr>
-      <w:r>
-        <w:rPr>
-          <w:b/>
-          <w:sz w:val="28"/>
-        </w:rPr>
-        <w:t xml:space="preserve"> </w:t>
+      </w:pPr>
+      <w:r>
+        <w:fldChar w:fldCharType="end"/>
       </w:r>
     </w:p>
     <w:p>
@@ -1605,8 +3438,13 @@
         <w:pStyle w:val="Titre1"/>
         <w:ind w:left="-5"/>
       </w:pPr>
-      <w:r>
-        <w:t xml:space="preserve">Table des versions </w:t>
+      <w:bookmarkStart w:id="1" w:name="_Toc136862679"/>
+      <w:r>
+        <w:t>Table des versions</w:t>
+      </w:r>
+      <w:bookmarkEnd w:id="1"/>
+      <w:r>
+        <w:t xml:space="preserve"> </w:t>
       </w:r>
     </w:p>
     <w:tbl>
@@ -1911,8 +3749,14 @@
         <w:pStyle w:val="Titre1"/>
         <w:ind w:left="-5"/>
       </w:pPr>
-      <w:r>
-        <w:t xml:space="preserve">Introduction </w:t>
+      <w:bookmarkStart w:id="2" w:name="_Toc136862680"/>
+      <w:r>
+        <w:lastRenderedPageBreak/>
+        <w:t>Introduction</w:t>
+      </w:r>
+      <w:bookmarkEnd w:id="2"/>
+      <w:r>
+        <w:t xml:space="preserve"> </w:t>
       </w:r>
     </w:p>
     <w:p>
@@ -1969,8 +3813,13 @@
         <w:pStyle w:val="Titre1"/>
         <w:ind w:left="-5"/>
       </w:pPr>
-      <w:r>
-        <w:t xml:space="preserve">Rappel de l’énoncé </w:t>
+      <w:bookmarkStart w:id="3" w:name="_Toc136862681"/>
+      <w:r>
+        <w:t>Rappel de l’énoncé</w:t>
+      </w:r>
+      <w:bookmarkEnd w:id="3"/>
+      <w:r>
+        <w:t xml:space="preserve"> </w:t>
       </w:r>
     </w:p>
     <w:p>
@@ -1990,8 +3839,13 @@
         <w:pStyle w:val="Titre2"/>
         <w:ind w:left="-5"/>
       </w:pPr>
-      <w:r>
-        <w:t xml:space="preserve">Organisation </w:t>
+      <w:bookmarkStart w:id="4" w:name="_Toc136862682"/>
+      <w:r>
+        <w:t>Organisation</w:t>
+      </w:r>
+      <w:bookmarkEnd w:id="4"/>
+      <w:r>
+        <w:t xml:space="preserve"> </w:t>
       </w:r>
     </w:p>
     <w:tbl>
@@ -2306,9 +4160,13 @@
         <w:pStyle w:val="Titre2"/>
         <w:ind w:left="-5"/>
       </w:pPr>
-      <w:r>
-        <w:lastRenderedPageBreak/>
-        <w:t xml:space="preserve">Livrables </w:t>
+      <w:bookmarkStart w:id="5" w:name="_Toc136862683"/>
+      <w:r>
+        <w:t>Livrables</w:t>
+      </w:r>
+      <w:bookmarkEnd w:id="5"/>
+      <w:r>
+        <w:t xml:space="preserve"> </w:t>
       </w:r>
     </w:p>
     <w:p/>
@@ -2443,8 +4301,13 @@
         <w:pStyle w:val="Titre2"/>
         <w:ind w:left="-5"/>
       </w:pPr>
-      <w:r>
-        <w:t xml:space="preserve">Matériel et logiciels à disposition </w:t>
+      <w:bookmarkStart w:id="6" w:name="_Toc136862684"/>
+      <w:r>
+        <w:t>Matériel et logiciels à disposition</w:t>
+      </w:r>
+      <w:bookmarkEnd w:id="6"/>
+      <w:r>
+        <w:t xml:space="preserve"> </w:t>
       </w:r>
     </w:p>
     <w:p>
@@ -2523,8 +4386,13 @@
         <w:pStyle w:val="Titre2"/>
         <w:ind w:left="-5"/>
       </w:pPr>
-      <w:r>
-        <w:t xml:space="preserve">Description de l’application </w:t>
+      <w:bookmarkStart w:id="7" w:name="_Toc136862685"/>
+      <w:r>
+        <w:t>Description de l’application</w:t>
+      </w:r>
+      <w:bookmarkEnd w:id="7"/>
+      <w:r>
+        <w:t xml:space="preserve"> </w:t>
       </w:r>
     </w:p>
     <w:p>
@@ -2547,6 +4415,7 @@
         <w:ind w:left="-5" w:hanging="10"/>
       </w:pPr>
       <w:r>
+        <w:lastRenderedPageBreak/>
         <w:t xml:space="preserve">Les fonctionnalités suivantes doivent être implémentées :  </w:t>
       </w:r>
     </w:p>
@@ -2711,7 +4580,6 @@
         <w:rPr>
           <w:b/>
         </w:rPr>
-        <w:lastRenderedPageBreak/>
         <w:t>Trie, Stop, Continuer</w:t>
       </w:r>
     </w:p>
@@ -2730,8 +4598,13 @@
         <w:pStyle w:val="Titre1"/>
         <w:ind w:left="-5"/>
       </w:pPr>
-      <w:r>
-        <w:t xml:space="preserve">Méthodologie </w:t>
+      <w:bookmarkStart w:id="8" w:name="_Toc136862686"/>
+      <w:r>
+        <w:t>Méthodologie</w:t>
+      </w:r>
+      <w:bookmarkEnd w:id="8"/>
+      <w:r>
+        <w:t xml:space="preserve"> </w:t>
       </w:r>
     </w:p>
     <w:p>
@@ -2755,6 +4628,7 @@
         <w:spacing w:after="37" w:line="259" w:lineRule="auto"/>
         <w:ind w:left="-5"/>
       </w:pPr>
+      <w:bookmarkStart w:id="9" w:name="_Toc136862687"/>
       <w:r>
         <w:rPr>
           <w:noProof/>
@@ -2813,7 +4687,14 @@
         <w:rPr>
           <w:sz w:val="26"/>
         </w:rPr>
-        <w:t xml:space="preserve">1. S’informer </w:t>
+        <w:t>1. S’informer</w:t>
+      </w:r>
+      <w:bookmarkEnd w:id="9"/>
+      <w:r>
+        <w:rPr>
+          <w:sz w:val="26"/>
+        </w:rPr>
+        <w:t xml:space="preserve"> </w:t>
       </w:r>
     </w:p>
     <w:p>
@@ -2831,11 +4712,19 @@
         <w:spacing w:after="37" w:line="259" w:lineRule="auto"/>
         <w:ind w:left="-5"/>
       </w:pPr>
+      <w:bookmarkStart w:id="10" w:name="_Toc136862688"/>
       <w:r>
         <w:rPr>
           <w:sz w:val="26"/>
         </w:rPr>
-        <w:t xml:space="preserve">2. Planifier </w:t>
+        <w:t>2. Planifier</w:t>
+      </w:r>
+      <w:bookmarkEnd w:id="10"/>
+      <w:r>
+        <w:rPr>
+          <w:sz w:val="26"/>
+        </w:rPr>
+        <w:t xml:space="preserve"> </w:t>
       </w:r>
     </w:p>
     <w:p>
@@ -2846,11 +4735,9 @@
       <w:r>
         <w:t xml:space="preserve">Nous avons planifié la réalisation des étapes du projet notamment grâce à l’exemple donné dans le Classroom (fichier </w:t>
       </w:r>
-      <w:proofErr w:type="spellStart"/>
-      <w:r>
-        <w:t>excel</w:t>
-      </w:r>
-      <w:proofErr w:type="spellEnd"/>
+      <w:r>
+        <w:t>Excel</w:t>
+      </w:r>
       <w:r>
         <w:t>).</w:t>
       </w:r>
@@ -2861,11 +4748,19 @@
         <w:spacing w:after="37" w:line="259" w:lineRule="auto"/>
         <w:ind w:left="-5"/>
       </w:pPr>
+      <w:bookmarkStart w:id="11" w:name="_Toc136862689"/>
       <w:r>
         <w:rPr>
           <w:sz w:val="26"/>
         </w:rPr>
-        <w:t xml:space="preserve">3. Décider </w:t>
+        <w:t>3. Décider</w:t>
+      </w:r>
+      <w:bookmarkEnd w:id="11"/>
+      <w:r>
+        <w:rPr>
+          <w:sz w:val="26"/>
+        </w:rPr>
+        <w:t xml:space="preserve"> </w:t>
       </w:r>
     </w:p>
     <w:p>
@@ -2886,11 +4781,19 @@
         <w:spacing w:after="37" w:line="259" w:lineRule="auto"/>
         <w:ind w:left="-5"/>
       </w:pPr>
+      <w:bookmarkStart w:id="12" w:name="_Toc136862690"/>
       <w:r>
         <w:rPr>
           <w:sz w:val="26"/>
         </w:rPr>
-        <w:t xml:space="preserve">4. Réaliser </w:t>
+        <w:t>4. Réaliser</w:t>
+      </w:r>
+      <w:bookmarkEnd w:id="12"/>
+      <w:r>
+        <w:rPr>
+          <w:sz w:val="26"/>
+        </w:rPr>
+        <w:t xml:space="preserve"> </w:t>
       </w:r>
     </w:p>
     <w:p>
@@ -2908,11 +4811,20 @@
         <w:spacing w:after="37" w:line="259" w:lineRule="auto"/>
         <w:ind w:left="-5"/>
       </w:pPr>
+      <w:bookmarkStart w:id="13" w:name="_Toc136862691"/>
       <w:r>
         <w:rPr>
           <w:sz w:val="26"/>
         </w:rPr>
-        <w:t xml:space="preserve">5. Contrôler </w:t>
+        <w:lastRenderedPageBreak/>
+        <w:t>5. Contrôler</w:t>
+      </w:r>
+      <w:bookmarkEnd w:id="13"/>
+      <w:r>
+        <w:rPr>
+          <w:sz w:val="26"/>
+        </w:rPr>
+        <w:t xml:space="preserve"> </w:t>
       </w:r>
     </w:p>
     <w:p>
@@ -2930,11 +4842,19 @@
         <w:spacing w:after="37" w:line="259" w:lineRule="auto"/>
         <w:ind w:left="-5"/>
       </w:pPr>
+      <w:bookmarkStart w:id="14" w:name="_Toc136862692"/>
       <w:r>
         <w:rPr>
           <w:sz w:val="26"/>
         </w:rPr>
-        <w:t xml:space="preserve">6. Évaluer </w:t>
+        <w:t>6. Évaluer</w:t>
+      </w:r>
+      <w:bookmarkEnd w:id="14"/>
+      <w:r>
+        <w:rPr>
+          <w:sz w:val="26"/>
+        </w:rPr>
+        <w:t xml:space="preserve"> </w:t>
       </w:r>
     </w:p>
     <w:p>
@@ -2961,9 +4881,14 @@
         <w:spacing w:after="125"/>
         <w:ind w:left="-5"/>
       </w:pPr>
+      <w:bookmarkStart w:id="15" w:name="_Toc136862693"/>
       <w:r>
         <w:lastRenderedPageBreak/>
-        <w:t xml:space="preserve">Planification </w:t>
+        <w:t>Planification</w:t>
+      </w:r>
+      <w:bookmarkEnd w:id="15"/>
+      <w:r>
+        <w:t xml:space="preserve"> </w:t>
       </w:r>
     </w:p>
     <w:p>
@@ -2996,67 +4921,14 @@
       </w:r>
       <w:proofErr w:type="spellEnd"/>
       <w:r>
-        <w:t> » et « administration ». Nous étions largement en avance sur notre planning et cela nous a grandement avantagé pour la finition de notre projet.</w:t>
-      </w:r>
-      <w:r>
-        <w:rPr>
-          <w:noProof/>
-        </w:rPr>
-        <w:drawing>
-          <wp:inline distT="0" distB="0" distL="0" distR="0" wp14:anchorId="2CA6636E" wp14:editId="41E3429C">
-            <wp:extent cx="6094095" cy="4048760"/>
-            <wp:effectExtent l="0" t="0" r="1905" b="8890"/>
-            <wp:docPr id="38461822" name="Image 2"/>
-            <wp:cNvGraphicFramePr>
-              <a:graphicFrameLocks xmlns:a="http://schemas.openxmlformats.org/drawingml/2006/main" noChangeAspect="1"/>
-            </wp:cNvGraphicFramePr>
-            <a:graphic xmlns:a="http://schemas.openxmlformats.org/drawingml/2006/main">
-              <a:graphicData uri="http://schemas.openxmlformats.org/drawingml/2006/picture">
-                <pic:pic xmlns:pic="http://schemas.openxmlformats.org/drawingml/2006/picture">
-                  <pic:nvPicPr>
-                    <pic:cNvPr id="0" name="Picture 6"/>
-                    <pic:cNvPicPr>
-                      <a:picLocks noChangeAspect="1" noChangeArrowheads="1"/>
-                    </pic:cNvPicPr>
-                  </pic:nvPicPr>
-                  <pic:blipFill>
-                    <a:blip r:embed="rId14" cstate="print">
-                      <a:extLst>
-                        <a:ext uri="{28A0092B-C50C-407E-A947-70E740481C1C}">
-                          <a14:useLocalDpi xmlns:a14="http://schemas.microsoft.com/office/drawing/2010/main" val="0"/>
-                        </a:ext>
-                      </a:extLst>
-                    </a:blip>
-                    <a:srcRect/>
-                    <a:stretch>
-                      <a:fillRect/>
-                    </a:stretch>
-                  </pic:blipFill>
-                  <pic:spPr bwMode="auto">
-                    <a:xfrm>
-                      <a:off x="0" y="0"/>
-                      <a:ext cx="6094095" cy="4048760"/>
-                    </a:xfrm>
-                    <a:prstGeom prst="rect">
-                      <a:avLst/>
-                    </a:prstGeom>
-                    <a:noFill/>
-                    <a:ln>
-                      <a:noFill/>
-                    </a:ln>
-                  </pic:spPr>
-                </pic:pic>
-              </a:graphicData>
-            </a:graphic>
-          </wp:inline>
-        </w:drawing>
-      </w:r>
-    </w:p>
-    <w:p>
-      <w:pPr>
-        <w:spacing w:after="0"/>
-        <w:ind w:left="-22" w:right="-44"/>
-      </w:pPr>
+        <w:t> » et « administration ». Nous étions largement en avance sur notr</w:t>
+      </w:r>
+      <w:r>
+        <w:t xml:space="preserve">e </w:t>
+      </w:r>
+      <w:r>
+        <w:t>planning et cela nous a grandement avantagé pour la finition de notre projet.</w:t>
+      </w:r>
     </w:p>
     <w:p>
       <w:pPr>
@@ -3064,9 +4936,20 @@
         <w:spacing w:after="125"/>
         <w:ind w:left="-5"/>
       </w:pPr>
-      <w:r>
-        <w:lastRenderedPageBreak/>
-        <w:t xml:space="preserve">Généralités concernant l’implémentation </w:t>
+      <w:bookmarkStart w:id="16" w:name="_Toc136862694"/>
+    </w:p>
+    <w:p>
+      <w:pPr>
+        <w:pStyle w:val="Titre1"/>
+        <w:spacing w:after="125"/>
+        <w:ind w:left="-5"/>
+      </w:pPr>
+      <w:r>
+        <w:t>Généralités concernant l’implémentation</w:t>
+      </w:r>
+      <w:bookmarkEnd w:id="16"/>
+      <w:r>
+        <w:t xml:space="preserve"> </w:t>
       </w:r>
     </w:p>
     <w:p>
@@ -3074,157 +4957,16 @@
         <w:pStyle w:val="Titre2"/>
         <w:ind w:left="-5"/>
       </w:pPr>
-      <w:r>
-        <w:rPr>
-          <w:noProof/>
-        </w:rPr>
-        <mc:AlternateContent>
-          <mc:Choice Requires="wpg">
-            <w:drawing>
-              <wp:anchor distT="0" distB="0" distL="114300" distR="114300" simplePos="0" relativeHeight="251684864" behindDoc="0" locked="0" layoutInCell="1" allowOverlap="1" wp14:anchorId="767D389B" wp14:editId="1132BCEA">
-                <wp:simplePos x="0" y="0"/>
-                <wp:positionH relativeFrom="page">
-                  <wp:posOffset>4987636</wp:posOffset>
-                </wp:positionH>
-                <wp:positionV relativeFrom="page">
-                  <wp:posOffset>1330036</wp:posOffset>
-                </wp:positionV>
-                <wp:extent cx="2541905" cy="8879205"/>
-                <wp:effectExtent l="0" t="0" r="0" b="0"/>
-                <wp:wrapSquare wrapText="bothSides"/>
-                <wp:docPr id="250389" name="Group 250389"/>
-                <wp:cNvGraphicFramePr/>
-                <a:graphic xmlns:a="http://schemas.openxmlformats.org/drawingml/2006/main">
-                  <a:graphicData uri="http://schemas.microsoft.com/office/word/2010/wordprocessingGroup">
-                    <wpg:wgp>
-                      <wpg:cNvGrpSpPr/>
-                      <wpg:grpSpPr>
-                        <a:xfrm>
-                          <a:off x="0" y="0"/>
-                          <a:ext cx="2541905" cy="8879205"/>
-                          <a:chOff x="64070" y="721092"/>
-                          <a:chExt cx="2542033" cy="8879989"/>
-                        </a:xfrm>
-                      </wpg:grpSpPr>
-                      <wps:wsp>
-                        <wps:cNvPr id="2438" name="Rectangle 2438"/>
-                        <wps:cNvSpPr/>
-                        <wps:spPr>
-                          <a:xfrm>
-                            <a:off x="1258851" y="9355778"/>
-                            <a:ext cx="0" cy="245303"/>
-                          </a:xfrm>
-                          <a:prstGeom prst="rect">
-                            <a:avLst/>
-                          </a:prstGeom>
-                          <a:ln>
-                            <a:noFill/>
-                          </a:ln>
-                        </wps:spPr>
-                        <wps:txbx>
-                          <w:txbxContent>
-                            <w:p>
-                              <w:r>
-                                <w:rPr>
-                                  <w:color w:val="5E5E5E"/>
-                                  <w:sz w:val="24"/>
-                                </w:rPr>
-                                <w:t>?</w:t>
-                              </w:r>
-                            </w:p>
-                          </w:txbxContent>
-                        </wps:txbx>
-                        <wps:bodyPr horzOverflow="overflow" vert="horz" lIns="0" tIns="0" rIns="0" bIns="0" rtlCol="0">
-                          <a:noAutofit/>
-                        </wps:bodyPr>
-                      </wps:wsp>
-                      <pic:pic xmlns:pic="http://schemas.openxmlformats.org/drawingml/2006/picture">
-                        <pic:nvPicPr>
-                          <pic:cNvPr id="314730" name="Picture 314730"/>
-                          <pic:cNvPicPr/>
-                        </pic:nvPicPr>
-                        <pic:blipFill>
-                          <a:blip r:embed="rId15">
-                            <a:extLst>
-                              <a:ext uri="{28A0092B-C50C-407E-A947-70E740481C1C}">
-                                <a14:useLocalDpi xmlns:a14="http://schemas.microsoft.com/office/drawing/2010/main" val="0"/>
-                              </a:ext>
-                            </a:extLst>
-                          </a:blip>
-                          <a:srcRect/>
-                          <a:stretch/>
-                        </pic:blipFill>
-                        <pic:spPr>
-                          <a:xfrm>
-                            <a:off x="64070" y="721092"/>
-                            <a:ext cx="2542033" cy="1985276"/>
-                          </a:xfrm>
-                          <a:prstGeom prst="rect">
-                            <a:avLst/>
-                          </a:prstGeom>
-                        </pic:spPr>
-                      </pic:pic>
-                    </wpg:wgp>
-                  </a:graphicData>
-                </a:graphic>
-                <wp14:sizeRelH relativeFrom="margin">
-                  <wp14:pctWidth>0</wp14:pctWidth>
-                </wp14:sizeRelH>
-                <wp14:sizeRelV relativeFrom="margin">
-                  <wp14:pctHeight>0</wp14:pctHeight>
-                </wp14:sizeRelV>
-              </wp:anchor>
-            </w:drawing>
-          </mc:Choice>
-          <mc:Fallback>
-            <w:pict>
-              <v:group w14:anchorId="767D389B" id="Group 250389" o:spid="_x0000_s1031" style="position:absolute;left:0;text-align:left;margin-left:392.75pt;margin-top:104.75pt;width:200.15pt;height:699.15pt;z-index:251684864;mso-position-horizontal-relative:page;mso-position-vertical-relative:page;mso-width-relative:margin;mso-height-relative:margin" coordorigin="640,7210" coordsize="25420,88799" o:gfxdata="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">
-                <v:rect id="Rectangle 2438" o:spid="_x0000_s1032" style="position:absolute;left:12588;top:93557;width:0;height:2453;visibility:visible;mso-wrap-style:square;v-text-anchor:top" o:gfxdata="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" filled="f" stroked="f">
-                  <v:textbox inset="0,0,0,0">
-                    <w:txbxContent>
-                      <w:p>
-                        <w:r>
-                          <w:rPr>
-                            <w:color w:val="5E5E5E"/>
-                            <w:sz w:val="24"/>
-                          </w:rPr>
-                          <w:t>?</w:t>
-                        </w:r>
-                      </w:p>
-                    </w:txbxContent>
-                  </v:textbox>
-                </v:rect>
-                <v:shapetype id="_x0000_t75" coordsize="21600,21600" o:spt="75" o:preferrelative="t" path="m@4@5l@4@11@9@11@9@5xe" filled="f" stroked="f">
-                  <v:stroke joinstyle="miter"/>
-                  <v:formulas>
-                    <v:f eqn="if lineDrawn pixelLineWidth 0"/>
-                    <v:f eqn="sum @0 1 0"/>
-                    <v:f eqn="sum 0 0 @1"/>
-                    <v:f eqn="prod @2 1 2"/>
-                    <v:f eqn="prod @3 21600 pixelWidth"/>
-                    <v:f eqn="prod @3 21600 pixelHeight"/>
-                    <v:f eqn="sum @0 0 1"/>
-                    <v:f eqn="prod @6 1 2"/>
-                    <v:f eqn="prod @7 21600 pixelWidth"/>
-                    <v:f eqn="sum @8 21600 0"/>
-                    <v:f eqn="prod @7 21600 pixelHeight"/>
-                    <v:f eqn="sum @10 21600 0"/>
-                  </v:formulas>
-                  <v:path o:extrusionok="f" gradientshapeok="t" o:connecttype="rect"/>
-                  <o:lock v:ext="edit" aspectratio="t"/>
-                </v:shapetype>
-                <v:shape id="Picture 314730" o:spid="_x0000_s1033" type="#_x0000_t75" style="position:absolute;left:640;top:7210;width:25421;height:19853;visibility:visible;mso-wrap-style:square" o:gfxdata="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">
-                  <v:imagedata r:id="rId16" o:title=""/>
-                </v:shape>
-                <w10:wrap type="square" anchorx="page" anchory="page"/>
-              </v:group>
-            </w:pict>
-          </mc:Fallback>
-        </mc:AlternateContent>
-      </w:r>
-      <w:r>
-        <w:t xml:space="preserve">Structure du projet </w:t>
-      </w:r>
+      <w:bookmarkStart w:id="17" w:name="_Toc136862695"/>
+      <w:bookmarkStart w:id="18" w:name="_Hlk136862892"/>
+      <w:r>
+        <w:t>Structure du projet</w:t>
+      </w:r>
+      <w:bookmarkEnd w:id="17"/>
+      <w:r>
+        <w:t xml:space="preserve"> </w:t>
+      </w:r>
+      <w:bookmarkEnd w:id="18"/>
     </w:p>
     <w:p>
       <w:pPr>
@@ -3522,12 +5264,12 @@
     <w:p>
       <w:pPr>
         <w:sectPr>
-          <w:headerReference w:type="even" r:id="rId17"/>
-          <w:headerReference w:type="default" r:id="rId18"/>
-          <w:footerReference w:type="even" r:id="rId19"/>
-          <w:footerReference w:type="default" r:id="rId20"/>
-          <w:headerReference w:type="first" r:id="rId21"/>
-          <w:footerReference w:type="first" r:id="rId22"/>
+          <w:headerReference w:type="even" r:id="rId14"/>
+          <w:headerReference w:type="default" r:id="rId15"/>
+          <w:footerReference w:type="even" r:id="rId16"/>
+          <w:footerReference w:type="default" r:id="rId17"/>
+          <w:headerReference w:type="first" r:id="rId18"/>
+          <w:footerReference w:type="first" r:id="rId19"/>
           <w:footnotePr>
             <w:numRestart w:val="eachPage"/>
           </w:footnotePr>
@@ -3543,9 +5285,14 @@
         <w:spacing w:after="125"/>
         <w:ind w:left="-5"/>
       </w:pPr>
+      <w:bookmarkStart w:id="19" w:name="_Toc136862696"/>
       <w:r>
         <w:lastRenderedPageBreak/>
-        <w:t xml:space="preserve">Outils externes </w:t>
+        <w:t>Outils externes</w:t>
+      </w:r>
+      <w:bookmarkEnd w:id="19"/>
+      <w:r>
+        <w:t xml:space="preserve"> </w:t>
       </w:r>
     </w:p>
     <w:p>
@@ -3553,8 +5300,13 @@
         <w:pStyle w:val="Titre2"/>
         <w:ind w:left="-5"/>
       </w:pPr>
-      <w:r>
-        <w:t xml:space="preserve">Git </w:t>
+      <w:bookmarkStart w:id="20" w:name="_Toc136862697"/>
+      <w:r>
+        <w:t>Git</w:t>
+      </w:r>
+      <w:bookmarkEnd w:id="20"/>
+      <w:r>
+        <w:t xml:space="preserve"> </w:t>
       </w:r>
     </w:p>
     <w:p>
@@ -3589,7 +5341,7 @@
                     <pic:cNvPicPr/>
                   </pic:nvPicPr>
                   <pic:blipFill>
-                    <a:blip r:embed="rId23"/>
+                    <a:blip r:embed="rId20"/>
                     <a:stretch>
                       <a:fillRect/>
                     </a:stretch>
@@ -3627,14 +5379,444 @@
         <w:ind w:left="-5"/>
       </w:pPr>
     </w:p>
+    <w:p/>
+    <w:p/>
+    <w:p>
+      <w:pPr>
+        <w:pStyle w:val="Titre1"/>
+      </w:pPr>
+      <w:r>
+        <w:t>Analyse des fonctionnalités majeures</w:t>
+      </w:r>
+    </w:p>
+    <w:p/>
+    <w:p>
+      <w:pPr>
+        <w:pStyle w:val="Titre2"/>
+      </w:pPr>
+      <w:bookmarkStart w:id="21" w:name="_Triage"/>
+      <w:bookmarkEnd w:id="21"/>
+      <w:r>
+        <w:t>Triage</w:t>
+      </w:r>
+    </w:p>
+    <w:p/>
+    <w:p>
+      <w:r>
+        <w:t xml:space="preserve">La fonctionnalité principale et qui est l’essence même du projet est le triage. La méthode de tri diffère selon les </w:t>
+      </w:r>
+      <w:proofErr w:type="spellStart"/>
+      <w:r>
+        <w:t>Form</w:t>
+      </w:r>
+      <w:proofErr w:type="spellEnd"/>
+      <w:r>
+        <w:t xml:space="preserve">. Pour nous aider à développer les algorithmes de tri, notre enseignant responsable nous a montré et recommandé le site </w:t>
+      </w:r>
+      <w:hyperlink r:id="rId21" w:history="1">
+        <w:r>
+          <w:rPr>
+            <w:rStyle w:val="Lienhypertexte"/>
+            <w:i/>
+            <w:iCs/>
+          </w:rPr>
+          <w:t>http://lwh.free.fr/</w:t>
+        </w:r>
+      </w:hyperlink>
+      <w:r>
+        <w:t xml:space="preserve">. Site qui a pour but de démontrer différentes méthodes de tri et leur code en C, Pascal, etc. </w:t>
+      </w:r>
+      <w:r>
+        <w:t xml:space="preserve">Pour l’algorithme on : </w:t>
+      </w:r>
+    </w:p>
+    <w:p>
+      <w:r>
+        <w:t>Initialise une variable booléenne "</w:t>
+      </w:r>
+      <w:proofErr w:type="spellStart"/>
+      <w:r>
+        <w:t>hasSwapped</w:t>
+      </w:r>
+      <w:proofErr w:type="spellEnd"/>
+      <w:r>
+        <w:t>" à "false".</w:t>
+      </w:r>
+    </w:p>
+    <w:p>
+      <w:r>
+        <w:t xml:space="preserve">Effectue une boucle sur les éléments non triés du tableau et échanger les éléments adjacents s'ils sont dans le mauvais ordre. </w:t>
+      </w:r>
+      <w:r>
+        <w:t xml:space="preserve">On </w:t>
+      </w:r>
+      <w:r>
+        <w:t>et "</w:t>
+      </w:r>
+      <w:proofErr w:type="spellStart"/>
+      <w:r>
+        <w:t>hasSwapped</w:t>
+      </w:r>
+      <w:proofErr w:type="spellEnd"/>
+      <w:r>
+        <w:t>" à "</w:t>
+      </w:r>
+      <w:proofErr w:type="spellStart"/>
+      <w:r>
+        <w:t>true</w:t>
+      </w:r>
+      <w:proofErr w:type="spellEnd"/>
+      <w:r>
+        <w:t>" si un échange a été effectué.</w:t>
+      </w:r>
+    </w:p>
+    <w:p>
+      <w:r>
+        <w:t xml:space="preserve">Si aucun échange n'a été effectué ou si tous les éléments sont déjà triés, </w:t>
+      </w:r>
+      <w:r>
+        <w:t>on termine</w:t>
+      </w:r>
+      <w:r>
+        <w:t xml:space="preserve"> l'algorithme</w:t>
+      </w:r>
+      <w:r>
+        <w:t>.</w:t>
+      </w:r>
+      <w:r>
+        <w:br/>
+      </w:r>
+      <w:r>
+        <w:rPr>
+          <w:noProof/>
+        </w:rPr>
+        <w:drawing>
+          <wp:inline distT="0" distB="0" distL="0" distR="0" wp14:anchorId="386349C4" wp14:editId="6D8DA68C">
+            <wp:extent cx="6115050" cy="2542540"/>
+            <wp:effectExtent l="0" t="0" r="0" b="0"/>
+            <wp:docPr id="1591344128" name="Image 1" descr="Une image contenant texte, capture d’écran, logiciel&#10;&#10;Description générée automatiquement"/>
+            <wp:cNvGraphicFramePr>
+              <a:graphicFrameLocks xmlns:a="http://schemas.openxmlformats.org/drawingml/2006/main" noChangeAspect="1"/>
+            </wp:cNvGraphicFramePr>
+            <a:graphic xmlns:a="http://schemas.openxmlformats.org/drawingml/2006/main">
+              <a:graphicData uri="http://schemas.openxmlformats.org/drawingml/2006/picture">
+                <pic:pic xmlns:pic="http://schemas.openxmlformats.org/drawingml/2006/picture">
+                  <pic:nvPicPr>
+                    <pic:cNvPr id="1591344128" name="Image 1" descr="Une image contenant texte, capture d’écran, logiciel&#10;&#10;Description générée automatiquement"/>
+                    <pic:cNvPicPr/>
+                  </pic:nvPicPr>
+                  <pic:blipFill>
+                    <a:blip r:embed="rId22"/>
+                    <a:stretch>
+                      <a:fillRect/>
+                    </a:stretch>
+                  </pic:blipFill>
+                  <pic:spPr>
+                    <a:xfrm>
+                      <a:off x="0" y="0"/>
+                      <a:ext cx="6115050" cy="2542540"/>
+                    </a:xfrm>
+                    <a:prstGeom prst="rect">
+                      <a:avLst/>
+                    </a:prstGeom>
+                  </pic:spPr>
+                </pic:pic>
+              </a:graphicData>
+            </a:graphic>
+          </wp:inline>
+        </w:drawing>
+      </w:r>
+    </w:p>
+    <w:p>
+      <w:r>
+        <w:rPr>
+          <w:noProof/>
+        </w:rPr>
+        <w:lastRenderedPageBreak/>
+        <w:drawing>
+          <wp:inline distT="0" distB="0" distL="0" distR="0" wp14:anchorId="4634949B" wp14:editId="5B305259">
+            <wp:extent cx="6115050" cy="1397635"/>
+            <wp:effectExtent l="0" t="0" r="0" b="0"/>
+            <wp:docPr id="1735329374" name="Image 1" descr="Une image contenant texte, capture d’écran&#10;&#10;Description générée automatiquement"/>
+            <wp:cNvGraphicFramePr>
+              <a:graphicFrameLocks xmlns:a="http://schemas.openxmlformats.org/drawingml/2006/main" noChangeAspect="1"/>
+            </wp:cNvGraphicFramePr>
+            <a:graphic xmlns:a="http://schemas.openxmlformats.org/drawingml/2006/main">
+              <a:graphicData uri="http://schemas.openxmlformats.org/drawingml/2006/picture">
+                <pic:pic xmlns:pic="http://schemas.openxmlformats.org/drawingml/2006/picture">
+                  <pic:nvPicPr>
+                    <pic:cNvPr id="1735329374" name="Image 1" descr="Une image contenant texte, capture d’écran&#10;&#10;Description générée automatiquement"/>
+                    <pic:cNvPicPr/>
+                  </pic:nvPicPr>
+                  <pic:blipFill>
+                    <a:blip r:embed="rId23"/>
+                    <a:stretch>
+                      <a:fillRect/>
+                    </a:stretch>
+                  </pic:blipFill>
+                  <pic:spPr>
+                    <a:xfrm>
+                      <a:off x="0" y="0"/>
+                      <a:ext cx="6115050" cy="1397635"/>
+                    </a:xfrm>
+                    <a:prstGeom prst="rect">
+                      <a:avLst/>
+                    </a:prstGeom>
+                  </pic:spPr>
+                </pic:pic>
+              </a:graphicData>
+            </a:graphic>
+          </wp:inline>
+        </w:drawing>
+      </w:r>
+    </w:p>
+    <w:p>
+      <w:pPr>
+        <w:pStyle w:val="Titre2"/>
+      </w:pPr>
+      <w:r>
+        <w:t>Vitesses d’exécution</w:t>
+      </w:r>
+    </w:p>
+    <w:p>
+      <w:r>
+        <w:t xml:space="preserve">Le programme permet également de gérer la vitesse d’exécution du triage. L’utilisateur peut cocher la vitesse qu’il souhaite avant le tri. La vitesse d’exécution est gérée grâce au </w:t>
+      </w:r>
+      <w:proofErr w:type="spellStart"/>
+      <w:r>
+        <w:t>Timer</w:t>
+      </w:r>
+      <w:proofErr w:type="spellEnd"/>
+      <w:r>
+        <w:t>, on change la valeur de l’intervalle :</w:t>
+      </w:r>
+    </w:p>
+    <w:p>
+      <w:r>
+        <w:rPr>
+          <w:noProof/>
+        </w:rPr>
+        <w:drawing>
+          <wp:inline distT="0" distB="0" distL="0" distR="0" wp14:anchorId="1D6FDAC3" wp14:editId="0E7360BC">
+            <wp:extent cx="1842891" cy="3220278"/>
+            <wp:effectExtent l="0" t="0" r="5080" b="0"/>
+            <wp:docPr id="324915147" name="Image 1" descr="Une image contenant texte, capture d’écran, logiciel&#10;&#10;Description générée automatiquement"/>
+            <wp:cNvGraphicFramePr>
+              <a:graphicFrameLocks xmlns:a="http://schemas.openxmlformats.org/drawingml/2006/main" noChangeAspect="1"/>
+            </wp:cNvGraphicFramePr>
+            <a:graphic xmlns:a="http://schemas.openxmlformats.org/drawingml/2006/main">
+              <a:graphicData uri="http://schemas.openxmlformats.org/drawingml/2006/picture">
+                <pic:pic xmlns:pic="http://schemas.openxmlformats.org/drawingml/2006/picture">
+                  <pic:nvPicPr>
+                    <pic:cNvPr id="324915147" name="Image 1" descr="Une image contenant texte, capture d’écran, logiciel&#10;&#10;Description générée automatiquement"/>
+                    <pic:cNvPicPr/>
+                  </pic:nvPicPr>
+                  <pic:blipFill>
+                    <a:blip r:embed="rId24"/>
+                    <a:stretch>
+                      <a:fillRect/>
+                    </a:stretch>
+                  </pic:blipFill>
+                  <pic:spPr>
+                    <a:xfrm>
+                      <a:off x="0" y="0"/>
+                      <a:ext cx="1851283" cy="3234942"/>
+                    </a:xfrm>
+                    <a:prstGeom prst="rect">
+                      <a:avLst/>
+                    </a:prstGeom>
+                  </pic:spPr>
+                </pic:pic>
+              </a:graphicData>
+            </a:graphic>
+          </wp:inline>
+        </w:drawing>
+      </w:r>
+    </w:p>
+    <w:p>
+      <w:r>
+        <w:t>Pour la méthode Pas à pas, on initialise une variable « </w:t>
+      </w:r>
+      <w:proofErr w:type="spellStart"/>
+      <w:r>
+        <w:t>currentStep</w:t>
+      </w:r>
+      <w:proofErr w:type="spellEnd"/>
+      <w:r>
+        <w:t> » qui permet de savoir à quelle étape on est dans l’exécution du programme. [</w:t>
+      </w:r>
+      <w:hyperlink w:anchor="_Triage" w:history="1">
+        <w:r>
+          <w:rPr>
+            <w:rStyle w:val="Lienhypertexte"/>
+            <w:i/>
+            <w:iCs/>
+          </w:rPr>
+          <w:t>Voir l’exemple dans le tri</w:t>
+        </w:r>
+        <w:r>
+          <w:rPr>
+            <w:rStyle w:val="Lienhypertexte"/>
+            <w:i/>
+            <w:iCs/>
+          </w:rPr>
+          <w:t xml:space="preserve"> </w:t>
+        </w:r>
+        <w:r>
+          <w:rPr>
+            <w:rStyle w:val="Lienhypertexte"/>
+            <w:i/>
+            <w:iCs/>
+          </w:rPr>
+          <w:t>à bulle</w:t>
+        </w:r>
+      </w:hyperlink>
+      <w:r>
+        <w:t>]</w:t>
+      </w:r>
+    </w:p>
+    <w:p>
+      <w:pPr>
+        <w:pStyle w:val="Titre2"/>
+      </w:pPr>
+      <w:r>
+        <w:t>Graphiques</w:t>
+      </w:r>
+    </w:p>
+    <w:p>
+      <w:r>
+        <w:t>La représentation du tri se fait grâce à un graphique à barres, les valeurs sont inscrites en dessous des rectangles.</w:t>
+      </w:r>
+    </w:p>
+    <w:p>
+      <w:r>
+        <w:rPr>
+          <w:noProof/>
+        </w:rPr>
+        <w:drawing>
+          <wp:inline distT="0" distB="0" distL="0" distR="0" wp14:anchorId="41117375" wp14:editId="2BB0BCA3">
+            <wp:extent cx="6115050" cy="2018665"/>
+            <wp:effectExtent l="0" t="0" r="0" b="635"/>
+            <wp:docPr id="1822220069" name="Image 1" descr="Une image contenant Caractère coloré, conception&#10;&#10;Description générée automatiquement"/>
+            <wp:cNvGraphicFramePr>
+              <a:graphicFrameLocks xmlns:a="http://schemas.openxmlformats.org/drawingml/2006/main" noChangeAspect="1"/>
+            </wp:cNvGraphicFramePr>
+            <a:graphic xmlns:a="http://schemas.openxmlformats.org/drawingml/2006/main">
+              <a:graphicData uri="http://schemas.openxmlformats.org/drawingml/2006/picture">
+                <pic:pic xmlns:pic="http://schemas.openxmlformats.org/drawingml/2006/picture">
+                  <pic:nvPicPr>
+                    <pic:cNvPr id="1822220069" name="Image 1" descr="Une image contenant Caractère coloré, conception&#10;&#10;Description générée automatiquement"/>
+                    <pic:cNvPicPr/>
+                  </pic:nvPicPr>
+                  <pic:blipFill>
+                    <a:blip r:embed="rId25"/>
+                    <a:stretch>
+                      <a:fillRect/>
+                    </a:stretch>
+                  </pic:blipFill>
+                  <pic:spPr>
+                    <a:xfrm>
+                      <a:off x="0" y="0"/>
+                      <a:ext cx="6115050" cy="2018665"/>
+                    </a:xfrm>
+                    <a:prstGeom prst="rect">
+                      <a:avLst/>
+                    </a:prstGeom>
+                  </pic:spPr>
+                </pic:pic>
+              </a:graphicData>
+            </a:graphic>
+          </wp:inline>
+        </w:drawing>
+      </w:r>
+    </w:p>
+    <w:p>
+      <w:r>
+        <w:lastRenderedPageBreak/>
+        <w:t>Voici le code qui permet de réaliser cela :</w:t>
+      </w:r>
+      <w:r>
+        <w:rPr>
+          <w:noProof/>
+        </w:rPr>
+        <w:t xml:space="preserve"> </w:t>
+      </w:r>
+      <w:r>
+        <w:rPr>
+          <w:noProof/>
+        </w:rPr>
+        <w:drawing>
+          <wp:inline distT="0" distB="0" distL="0" distR="0" wp14:anchorId="488D6BF6" wp14:editId="1D1398E6">
+            <wp:extent cx="6115050" cy="1792605"/>
+            <wp:effectExtent l="0" t="0" r="0" b="0"/>
+            <wp:docPr id="531911231" name="Image 1" descr="Une image contenant texte, capture d’écran, Police&#10;&#10;Description générée automatiquement"/>
+            <wp:cNvGraphicFramePr>
+              <a:graphicFrameLocks xmlns:a="http://schemas.openxmlformats.org/drawingml/2006/main" noChangeAspect="1"/>
+            </wp:cNvGraphicFramePr>
+            <a:graphic xmlns:a="http://schemas.openxmlformats.org/drawingml/2006/main">
+              <a:graphicData uri="http://schemas.openxmlformats.org/drawingml/2006/picture">
+                <pic:pic xmlns:pic="http://schemas.openxmlformats.org/drawingml/2006/picture">
+                  <pic:nvPicPr>
+                    <pic:cNvPr id="531911231" name="Image 1" descr="Une image contenant texte, capture d’écran, Police&#10;&#10;Description générée automatiquement"/>
+                    <pic:cNvPicPr/>
+                  </pic:nvPicPr>
+                  <pic:blipFill>
+                    <a:blip r:embed="rId26"/>
+                    <a:stretch>
+                      <a:fillRect/>
+                    </a:stretch>
+                  </pic:blipFill>
+                  <pic:spPr>
+                    <a:xfrm>
+                      <a:off x="0" y="0"/>
+                      <a:ext cx="6115050" cy="1792605"/>
+                    </a:xfrm>
+                    <a:prstGeom prst="rect">
+                      <a:avLst/>
+                    </a:prstGeom>
+                  </pic:spPr>
+                </pic:pic>
+              </a:graphicData>
+            </a:graphic>
+          </wp:inline>
+        </w:drawing>
+      </w:r>
+    </w:p>
+    <w:p>
+      <w:r>
+        <w:t>Ces lignes de code permettent de dessiner des rectangles représentant les valeurs d'un tableau, avec chaque rectangle ayant une hauteur proportionnelle à la valeur de l'élément correspondant. Les rectangles sont positionnés horizontalement et verticalement, et chaque rectangle est coloré</w:t>
+      </w:r>
+      <w:r>
+        <w:t xml:space="preserve"> pour faciliter la vue. </w:t>
+      </w:r>
+      <w:r>
+        <w:t xml:space="preserve">Enfin, le nombre correspondant à chaque valeur est affiché en dessous du rectangle dans une police et </w:t>
+      </w:r>
+      <w:r>
+        <w:t>une couleur spécifiée</w:t>
+      </w:r>
+      <w:r>
+        <w:t>.</w:t>
+      </w:r>
+    </w:p>
+    <w:p>
+      <w:pPr>
+        <w:pStyle w:val="Titre2"/>
+      </w:pPr>
+    </w:p>
     <w:p>
       <w:pPr>
         <w:pStyle w:val="Titre1"/>
         <w:spacing w:after="125"/>
         <w:ind w:left="-5"/>
       </w:pPr>
-      <w:r>
-        <w:t xml:space="preserve">Plan de test et tests </w:t>
+      <w:bookmarkStart w:id="22" w:name="_Toc136862698"/>
+      <w:r>
+        <w:t>Plan de test et tests</w:t>
+      </w:r>
+      <w:bookmarkEnd w:id="22"/>
+      <w:r>
+        <w:t xml:space="preserve"> </w:t>
       </w:r>
     </w:p>
     <w:p>
@@ -3642,8 +5824,13 @@
         <w:pStyle w:val="Titre2"/>
         <w:ind w:left="-5"/>
       </w:pPr>
-      <w:r>
-        <w:t xml:space="preserve">Périmètre des tests </w:t>
+      <w:bookmarkStart w:id="23" w:name="_Toc136862699"/>
+      <w:r>
+        <w:t>Périmètre des tests</w:t>
+      </w:r>
+      <w:bookmarkEnd w:id="23"/>
+      <w:r>
+        <w:t xml:space="preserve"> </w:t>
       </w:r>
     </w:p>
     <w:p>
@@ -3666,8 +5853,13 @@
         <w:pStyle w:val="Titre2"/>
         <w:ind w:left="-5"/>
       </w:pPr>
-      <w:r>
-        <w:t xml:space="preserve">Scénarios de test </w:t>
+      <w:bookmarkStart w:id="24" w:name="_Toc136862700"/>
+      <w:r>
+        <w:t>Scénarios de test</w:t>
+      </w:r>
+      <w:bookmarkEnd w:id="24"/>
+      <w:r>
+        <w:t xml:space="preserve"> </w:t>
       </w:r>
     </w:p>
     <w:p>
@@ -4045,6 +6237,7 @@
                 <w:b/>
                 <w:sz w:val="20"/>
               </w:rPr>
+              <w:lastRenderedPageBreak/>
               <w:t>Etat</w:t>
             </w:r>
           </w:p>
@@ -4203,7 +6396,6 @@
                 <w:b/>
                 <w:sz w:val="20"/>
               </w:rPr>
-              <w:lastRenderedPageBreak/>
               <w:t>Test</w:t>
             </w:r>
           </w:p>
@@ -4558,8 +6750,67 @@
     <w:p>
       <w:pPr>
         <w:spacing w:after="3" w:line="265" w:lineRule="auto"/>
-        <w:ind w:left="10" w:right="759" w:hanging="10"/>
-        <w:jc w:val="right"/>
+        <w:ind w:right="759"/>
+      </w:pPr>
+    </w:p>
+    <w:p>
+      <w:pPr>
+        <w:spacing w:after="3" w:line="265" w:lineRule="auto"/>
+        <w:ind w:right="759"/>
+      </w:pPr>
+    </w:p>
+    <w:p>
+      <w:pPr>
+        <w:spacing w:after="3" w:line="265" w:lineRule="auto"/>
+        <w:ind w:right="759"/>
+      </w:pPr>
+    </w:p>
+    <w:p>
+      <w:pPr>
+        <w:spacing w:after="3" w:line="265" w:lineRule="auto"/>
+        <w:ind w:right="759"/>
+      </w:pPr>
+    </w:p>
+    <w:p>
+      <w:pPr>
+        <w:spacing w:after="3" w:line="265" w:lineRule="auto"/>
+        <w:ind w:right="759"/>
+      </w:pPr>
+    </w:p>
+    <w:p>
+      <w:pPr>
+        <w:spacing w:after="3" w:line="265" w:lineRule="auto"/>
+        <w:ind w:right="759"/>
+      </w:pPr>
+    </w:p>
+    <w:p>
+      <w:pPr>
+        <w:spacing w:after="3" w:line="265" w:lineRule="auto"/>
+        <w:ind w:right="759"/>
+      </w:pPr>
+    </w:p>
+    <w:p>
+      <w:pPr>
+        <w:spacing w:after="3" w:line="265" w:lineRule="auto"/>
+        <w:ind w:right="759"/>
+      </w:pPr>
+    </w:p>
+    <w:p>
+      <w:pPr>
+        <w:spacing w:after="3" w:line="265" w:lineRule="auto"/>
+        <w:ind w:right="759"/>
+      </w:pPr>
+    </w:p>
+    <w:p>
+      <w:pPr>
+        <w:spacing w:after="3" w:line="265" w:lineRule="auto"/>
+        <w:ind w:right="759"/>
+      </w:pPr>
+    </w:p>
+    <w:p>
+      <w:pPr>
+        <w:spacing w:after="3" w:line="265" w:lineRule="auto"/>
+        <w:ind w:right="759"/>
       </w:pPr>
     </w:p>
     <w:tbl>
@@ -4598,6 +6849,7 @@
                 <w:b/>
                 <w:sz w:val="20"/>
               </w:rPr>
+              <w:lastRenderedPageBreak/>
               <w:t>Test</w:t>
             </w:r>
           </w:p>
@@ -4848,7 +7100,6 @@
                 <w:b/>
                 <w:sz w:val="20"/>
               </w:rPr>
-              <w:lastRenderedPageBreak/>
               <w:t>Test</w:t>
             </w:r>
           </w:p>
@@ -5106,6 +7357,118 @@
               </w:rPr>
             </w:pPr>
           </w:p>
+          <w:p>
+            <w:pPr>
+              <w:rPr>
+                <w:b/>
+                <w:sz w:val="20"/>
+              </w:rPr>
+            </w:pPr>
+          </w:p>
+          <w:p>
+            <w:pPr>
+              <w:rPr>
+                <w:b/>
+                <w:sz w:val="20"/>
+              </w:rPr>
+            </w:pPr>
+          </w:p>
+          <w:p>
+            <w:pPr>
+              <w:rPr>
+                <w:b/>
+                <w:sz w:val="20"/>
+              </w:rPr>
+            </w:pPr>
+          </w:p>
+          <w:p>
+            <w:pPr>
+              <w:rPr>
+                <w:b/>
+                <w:sz w:val="20"/>
+              </w:rPr>
+            </w:pPr>
+          </w:p>
+          <w:p>
+            <w:pPr>
+              <w:rPr>
+                <w:b/>
+                <w:sz w:val="20"/>
+              </w:rPr>
+            </w:pPr>
+          </w:p>
+          <w:p>
+            <w:pPr>
+              <w:rPr>
+                <w:b/>
+                <w:sz w:val="20"/>
+              </w:rPr>
+            </w:pPr>
+          </w:p>
+          <w:p>
+            <w:pPr>
+              <w:rPr>
+                <w:b/>
+                <w:sz w:val="20"/>
+              </w:rPr>
+            </w:pPr>
+          </w:p>
+          <w:p>
+            <w:pPr>
+              <w:rPr>
+                <w:b/>
+                <w:sz w:val="20"/>
+              </w:rPr>
+            </w:pPr>
+          </w:p>
+          <w:p>
+            <w:pPr>
+              <w:rPr>
+                <w:b/>
+                <w:sz w:val="20"/>
+              </w:rPr>
+            </w:pPr>
+          </w:p>
+          <w:p>
+            <w:pPr>
+              <w:rPr>
+                <w:b/>
+                <w:sz w:val="20"/>
+              </w:rPr>
+            </w:pPr>
+          </w:p>
+          <w:p>
+            <w:pPr>
+              <w:rPr>
+                <w:b/>
+                <w:sz w:val="20"/>
+              </w:rPr>
+            </w:pPr>
+          </w:p>
+          <w:p>
+            <w:pPr>
+              <w:rPr>
+                <w:b/>
+                <w:sz w:val="20"/>
+              </w:rPr>
+            </w:pPr>
+          </w:p>
+          <w:p>
+            <w:pPr>
+              <w:rPr>
+                <w:b/>
+                <w:sz w:val="20"/>
+              </w:rPr>
+            </w:pPr>
+          </w:p>
+          <w:p>
+            <w:pPr>
+              <w:rPr>
+                <w:b/>
+                <w:sz w:val="20"/>
+              </w:rPr>
+            </w:pPr>
+          </w:p>
         </w:tc>
         <w:tc>
           <w:tcPr>
@@ -5150,6 +7513,7 @@
                 <w:b/>
                 <w:sz w:val="20"/>
               </w:rPr>
+              <w:lastRenderedPageBreak/>
               <w:t>Test</w:t>
             </w:r>
           </w:p>
@@ -5425,12 +7789,12 @@
     <w:p>
       <w:pPr>
         <w:sectPr>
-          <w:headerReference w:type="even" r:id="rId24"/>
-          <w:headerReference w:type="default" r:id="rId25"/>
-          <w:footerReference w:type="even" r:id="rId26"/>
-          <w:footerReference w:type="default" r:id="rId27"/>
-          <w:headerReference w:type="first" r:id="rId28"/>
-          <w:footerReference w:type="first" r:id="rId29"/>
+          <w:headerReference w:type="even" r:id="rId27"/>
+          <w:headerReference w:type="default" r:id="rId28"/>
+          <w:footerReference w:type="even" r:id="rId29"/>
+          <w:footerReference w:type="default" r:id="rId30"/>
+          <w:headerReference w:type="first" r:id="rId31"/>
+          <w:footerReference w:type="first" r:id="rId32"/>
           <w:footnotePr>
             <w:numRestart w:val="eachPage"/>
           </w:footnotePr>
@@ -5451,8 +7815,13 @@
         <w:pStyle w:val="Titre2"/>
         <w:ind w:left="-5"/>
       </w:pPr>
-      <w:r>
-        <w:t xml:space="preserve">Évolution des tests </w:t>
+      <w:bookmarkStart w:id="25" w:name="_Toc136862701"/>
+      <w:r>
+        <w:t>Évolution des tests</w:t>
+      </w:r>
+      <w:bookmarkEnd w:id="25"/>
+      <w:r>
+        <w:t xml:space="preserve"> </w:t>
       </w:r>
     </w:p>
     <w:tbl>
@@ -7416,8 +9785,13 @@
         <w:spacing w:after="125"/>
         <w:ind w:left="-5"/>
       </w:pPr>
-      <w:r>
-        <w:t xml:space="preserve">Conclusion </w:t>
+      <w:bookmarkStart w:id="26" w:name="_Toc136862702"/>
+      <w:r>
+        <w:t>Conclusion</w:t>
+      </w:r>
+      <w:bookmarkEnd w:id="26"/>
+      <w:r>
+        <w:t xml:space="preserve"> </w:t>
       </w:r>
     </w:p>
     <w:p>
@@ -7425,8 +9799,13 @@
         <w:pStyle w:val="Titre2"/>
         <w:ind w:left="-5"/>
       </w:pPr>
-      <w:r>
-        <w:t xml:space="preserve">Difficultés rencontrées </w:t>
+      <w:bookmarkStart w:id="27" w:name="_Toc136862703"/>
+      <w:r>
+        <w:t>Difficultés rencontrées</w:t>
+      </w:r>
+      <w:bookmarkEnd w:id="27"/>
+      <w:r>
+        <w:t xml:space="preserve"> </w:t>
       </w:r>
     </w:p>
     <w:p>
@@ -7494,8 +9873,13 @@
         <w:spacing w:after="110"/>
         <w:ind w:left="-5"/>
       </w:pPr>
-      <w:r>
-        <w:t xml:space="preserve">Améliorations possibles </w:t>
+      <w:bookmarkStart w:id="28" w:name="_Toc136862704"/>
+      <w:r>
+        <w:t>Améliorations possibles</w:t>
+      </w:r>
+      <w:bookmarkEnd w:id="28"/>
+      <w:r>
+        <w:t xml:space="preserve"> </w:t>
       </w:r>
     </w:p>
     <w:p>
@@ -7536,8 +9920,13 @@
         <w:pStyle w:val="Titre2"/>
         <w:ind w:left="-5"/>
       </w:pPr>
-      <w:r>
-        <w:t xml:space="preserve">Bilan personnel </w:t>
+      <w:bookmarkStart w:id="29" w:name="_Toc136862705"/>
+      <w:r>
+        <w:t>Bilan personnel</w:t>
+      </w:r>
+      <w:bookmarkEnd w:id="29"/>
+      <w:r>
+        <w:t xml:space="preserve"> </w:t>
       </w:r>
     </w:p>
     <w:p>
@@ -7545,12 +9934,12 @@
         <w:spacing w:after="270" w:line="332" w:lineRule="auto"/>
         <w:ind w:left="-5" w:hanging="10"/>
         <w:sectPr>
-          <w:headerReference w:type="even" r:id="rId30"/>
-          <w:headerReference w:type="default" r:id="rId31"/>
-          <w:footerReference w:type="even" r:id="rId32"/>
-          <w:footerReference w:type="default" r:id="rId33"/>
-          <w:headerReference w:type="first" r:id="rId34"/>
-          <w:footerReference w:type="first" r:id="rId35"/>
+          <w:headerReference w:type="even" r:id="rId33"/>
+          <w:headerReference w:type="default" r:id="rId34"/>
+          <w:footerReference w:type="even" r:id="rId35"/>
+          <w:footerReference w:type="default" r:id="rId36"/>
+          <w:headerReference w:type="first" r:id="rId37"/>
+          <w:footerReference w:type="first" r:id="rId38"/>
           <w:footnotePr>
             <w:numRestart w:val="eachPage"/>
           </w:footnotePr>
@@ -7673,7 +10062,7 @@
           </mc:Choice>
           <mc:Fallback>
             <w:pict>
-              <v:shape w14:anchorId="6FFD7EAB" id="_x0000_s1034" type="#_x0000_t202" style="position:absolute;margin-left:179.85pt;margin-top:130.85pt;width:386.25pt;height:161.2pt;z-index:251771904;visibility:visible;mso-wrap-style:square;mso-width-percent:0;mso-height-percent:0;mso-wrap-distance-left:9pt;mso-wrap-distance-top:0;mso-wrap-distance-right:9pt;mso-wrap-distance-bottom:0;mso-position-horizontal:absolute;mso-position-horizontal-relative:margin;mso-position-vertical:absolute;mso-position-vertical-relative:page;mso-width-percent:0;mso-height-percent:0;mso-width-relative:page;mso-height-relative:page;v-text-anchor:bottom" o:gfxdata="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" filled="f" stroked="f" strokeweight=".5pt">
+              <v:shape w14:anchorId="6FFD7EAB" id="_x0000_s1031" type="#_x0000_t202" style="position:absolute;margin-left:179.85pt;margin-top:130.85pt;width:386.25pt;height:161.2pt;z-index:251771904;visibility:visible;mso-wrap-style:square;mso-width-percent:0;mso-height-percent:0;mso-wrap-distance-left:9pt;mso-wrap-distance-top:0;mso-wrap-distance-right:9pt;mso-wrap-distance-bottom:0;mso-position-horizontal:absolute;mso-position-horizontal-relative:margin;mso-position-vertical:absolute;mso-position-vertical-relative:page;mso-width-percent:0;mso-height-percent:0;mso-width-relative:page;mso-height-relative:page;v-text-anchor:bottom" o:gfxdata="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" filled="f" stroked="f" strokeweight=".5pt">
                 <v:textbox inset="126pt,0,54pt,0">
                   <w:txbxContent>
                     <w:p>
@@ -8138,8 +10527,8 @@
         </w:tabs>
       </w:pPr>
     </w:p>
-    <w:bookmarkStart w:id="0" w:name="_MON_1747139591"/>
-    <w:bookmarkEnd w:id="0"/>
+    <w:bookmarkStart w:id="30" w:name="_MON_1747139591"/>
+    <w:bookmarkEnd w:id="30"/>
     <w:p>
       <w:pPr>
         <w:tabs>
@@ -8148,10 +10537,29 @@
       </w:pPr>
       <w:r>
         <w:object w:dxaOrig="11232" w:dyaOrig="14703" w14:anchorId="12F25137">
-          <v:shape id="_x0000_i1029" type="#_x0000_t75" style="width:561.75pt;height:735pt" o:ole="">
-            <v:imagedata r:id="rId36" o:title=""/>
+          <v:shapetype id="_x0000_t75" coordsize="21600,21600" o:spt="75" o:preferrelative="t" path="m@4@5l@4@11@9@11@9@5xe" filled="f" stroked="f">
+            <v:stroke joinstyle="miter"/>
+            <v:formulas>
+              <v:f eqn="if lineDrawn pixelLineWidth 0"/>
+              <v:f eqn="sum @0 1 0"/>
+              <v:f eqn="sum 0 0 @1"/>
+              <v:f eqn="prod @2 1 2"/>
+              <v:f eqn="prod @3 21600 pixelWidth"/>
+              <v:f eqn="prod @3 21600 pixelHeight"/>
+              <v:f eqn="sum @0 0 1"/>
+              <v:f eqn="prod @6 1 2"/>
+              <v:f eqn="prod @7 21600 pixelWidth"/>
+              <v:f eqn="sum @8 21600 0"/>
+              <v:f eqn="prod @7 21600 pixelHeight"/>
+              <v:f eqn="sum @10 21600 0"/>
+            </v:formulas>
+            <v:path o:extrusionok="f" gradientshapeok="t" o:connecttype="rect"/>
+            <o:lock v:ext="edit" aspectratio="t"/>
+          </v:shapetype>
+          <v:shape id="_x0000_i1025" type="#_x0000_t75" style="width:561.5pt;height:735.05pt" o:ole="">
+            <v:imagedata r:id="rId39" o:title=""/>
           </v:shape>
-          <o:OLEObject Type="Embed" ProgID="Word.Document.12" ShapeID="_x0000_i1029" DrawAspect="Content" ObjectID="_1747140032" r:id="rId37">
+          <o:OLEObject Type="Embed" ProgID="Word.Document.12" ShapeID="_x0000_i1025" DrawAspect="Content" ObjectID="_1747484490" r:id="rId40">
             <o:FieldCodes>\s</o:FieldCodes>
           </o:OLEObject>
         </w:object>
@@ -8164,8 +10572,8 @@
         </w:tabs>
       </w:pPr>
     </w:p>
-    <w:bookmarkStart w:id="1" w:name="_MON_1747139770"/>
-    <w:bookmarkEnd w:id="1"/>
+    <w:bookmarkStart w:id="31" w:name="_MON_1747139770"/>
+    <w:bookmarkEnd w:id="31"/>
     <w:p>
       <w:pPr>
         <w:tabs>
@@ -8174,10 +10582,10 @@
       </w:pPr>
       <w:r>
         <w:object w:dxaOrig="11202" w:dyaOrig="13999" w14:anchorId="51E5DC20">
-          <v:shape id="_x0000_i1060" type="#_x0000_t75" style="width:560.25pt;height:699.75pt" o:ole="">
-            <v:imagedata r:id="rId38" o:title=""/>
+          <v:shape id="_x0000_i1026" type="#_x0000_t75" style="width:559.9pt;height:700.1pt" o:ole="">
+            <v:imagedata r:id="rId41" o:title=""/>
           </v:shape>
-          <o:OLEObject Type="Embed" ProgID="Word.Document.12" ShapeID="_x0000_i1060" DrawAspect="Content" ObjectID="_1747140033" r:id="rId39">
+          <o:OLEObject Type="Embed" ProgID="Word.Document.12" ShapeID="_x0000_i1026" DrawAspect="Content" ObjectID="_1747484491" r:id="rId42">
             <o:FieldCodes>\s</o:FieldCodes>
           </o:OLEObject>
         </w:object>
@@ -8197,8 +10605,8 @@
         </w:tabs>
       </w:pPr>
     </w:p>
-    <w:bookmarkStart w:id="2" w:name="_MON_1747139808"/>
-    <w:bookmarkEnd w:id="2"/>
+    <w:bookmarkStart w:id="32" w:name="_MON_1747139808"/>
+    <w:bookmarkEnd w:id="32"/>
     <w:p>
       <w:pPr>
         <w:tabs>
@@ -8207,10 +10615,10 @@
       </w:pPr>
       <w:r>
         <w:object w:dxaOrig="11172" w:dyaOrig="12096" w14:anchorId="550A4919">
-          <v:shape id="_x0000_i1065" type="#_x0000_t75" style="width:558.75pt;height:604.5pt" o:ole="">
-            <v:imagedata r:id="rId40" o:title=""/>
+          <v:shape id="_x0000_i1027" type="#_x0000_t75" style="width:558.8pt;height:605pt" o:ole="">
+            <v:imagedata r:id="rId43" o:title=""/>
           </v:shape>
-          <o:OLEObject Type="Embed" ProgID="Word.Document.12" ShapeID="_x0000_i1065" DrawAspect="Content" ObjectID="_1747140034" r:id="rId41">
+          <o:OLEObject Type="Embed" ProgID="Word.Document.12" ShapeID="_x0000_i1027" DrawAspect="Content" ObjectID="_1747484492" r:id="rId44">
             <o:FieldCodes>\s</o:FieldCodes>
           </o:OLEObject>
         </w:object>
@@ -8258,8 +10666,8 @@
         </w:tabs>
       </w:pPr>
     </w:p>
-    <w:bookmarkStart w:id="3" w:name="_MON_1747139854"/>
-    <w:bookmarkEnd w:id="3"/>
+    <w:bookmarkStart w:id="33" w:name="_MON_1747139854"/>
+    <w:bookmarkEnd w:id="33"/>
     <w:p>
       <w:pPr>
         <w:tabs>
@@ -8268,10 +10676,10 @@
       </w:pPr>
       <w:r>
         <w:object w:dxaOrig="11097" w:dyaOrig="11432" w14:anchorId="25526499">
-          <v:shape id="_x0000_i1064" type="#_x0000_t75" style="width:555pt;height:571.5pt" o:ole="">
-            <v:imagedata r:id="rId42" o:title=""/>
+          <v:shape id="_x0000_i1028" type="#_x0000_t75" style="width:555.05pt;height:571.7pt" o:ole="">
+            <v:imagedata r:id="rId45" o:title=""/>
           </v:shape>
-          <o:OLEObject Type="Embed" ProgID="Word.Document.12" ShapeID="_x0000_i1064" DrawAspect="Content" ObjectID="_1747140035" r:id="rId43">
+          <o:OLEObject Type="Embed" ProgID="Word.Document.12" ShapeID="_x0000_i1028" DrawAspect="Content" ObjectID="_1747484493" r:id="rId46">
             <o:FieldCodes>\s</o:FieldCodes>
           </o:OLEObject>
         </w:object>
@@ -8333,8 +10741,8 @@
         </w:tabs>
       </w:pPr>
     </w:p>
-    <w:bookmarkStart w:id="4" w:name="_MON_1747139902"/>
-    <w:bookmarkEnd w:id="4"/>
+    <w:bookmarkStart w:id="34" w:name="_MON_1747139902"/>
+    <w:bookmarkEnd w:id="34"/>
     <w:p>
       <w:pPr>
         <w:tabs>
@@ -8343,10 +10751,10 @@
       </w:pPr>
       <w:r>
         <w:object w:dxaOrig="11037" w:dyaOrig="13473" w14:anchorId="5265A414">
-          <v:shape id="_x0000_i1070" type="#_x0000_t75" style="width:552pt;height:673.5pt" o:ole="">
-            <v:imagedata r:id="rId44" o:title=""/>
+          <v:shape id="_x0000_i1029" type="#_x0000_t75" style="width:551.8pt;height:673.8pt" o:ole="">
+            <v:imagedata r:id="rId47" o:title=""/>
           </v:shape>
-          <o:OLEObject Type="Embed" ProgID="Word.Document.12" ShapeID="_x0000_i1070" DrawAspect="Content" ObjectID="_1747140036" r:id="rId45">
+          <o:OLEObject Type="Embed" ProgID="Word.Document.12" ShapeID="_x0000_i1029" DrawAspect="Content" ObjectID="_1747484494" r:id="rId48">
             <o:FieldCodes>\s</o:FieldCodes>
           </o:OLEObject>
         </w:object>
@@ -8373,8 +10781,8 @@
         </w:tabs>
       </w:pPr>
     </w:p>
-    <w:bookmarkStart w:id="5" w:name="_MON_1747139938"/>
-    <w:bookmarkEnd w:id="5"/>
+    <w:bookmarkStart w:id="35" w:name="_MON_1747139938"/>
+    <w:bookmarkEnd w:id="35"/>
     <w:p>
       <w:pPr>
         <w:tabs>
@@ -8383,10 +10791,10 @@
       </w:pPr>
       <w:r>
         <w:object w:dxaOrig="11052" w:dyaOrig="13912" w14:anchorId="5CAB0331">
-          <v:shape id="_x0000_i1079" type="#_x0000_t75" style="width:552.75pt;height:695.25pt" o:ole="">
-            <v:imagedata r:id="rId46" o:title=""/>
+          <v:shape id="_x0000_i1030" type="#_x0000_t75" style="width:552.35pt;height:694.75pt" o:ole="">
+            <v:imagedata r:id="rId49" o:title=""/>
           </v:shape>
-          <o:OLEObject Type="Embed" ProgID="Word.Document.12" ShapeID="_x0000_i1079" DrawAspect="Content" ObjectID="_1747140037" r:id="rId47">
+          <o:OLEObject Type="Embed" ProgID="Word.Document.12" ShapeID="_x0000_i1030" DrawAspect="Content" ObjectID="_1747484495" r:id="rId50">
             <o:FieldCodes>\s</o:FieldCodes>
           </o:OLEObject>
         </w:object>
@@ -8406,8 +10814,8 @@
         </w:tabs>
       </w:pPr>
     </w:p>
-    <w:bookmarkStart w:id="6" w:name="_MON_1747139980"/>
-    <w:bookmarkEnd w:id="6"/>
+    <w:bookmarkStart w:id="36" w:name="_MON_1747139980"/>
+    <w:bookmarkEnd w:id="36"/>
     <w:p>
       <w:pPr>
         <w:tabs>
@@ -8416,22 +10824,149 @@
       </w:pPr>
       <w:r>
         <w:object w:dxaOrig="11007" w:dyaOrig="12985" w14:anchorId="5681DFE1">
-          <v:shape id="_x0000_i1080" type="#_x0000_t75" style="width:550.5pt;height:649.5pt" o:ole="">
-            <v:imagedata r:id="rId48" o:title=""/>
+          <v:shape id="_x0000_i1031" type="#_x0000_t75" style="width:550.2pt;height:649.05pt" o:ole="">
+            <v:imagedata r:id="rId51" o:title=""/>
           </v:shape>
-          <o:OLEObject Type="Embed" ProgID="Word.Document.12" ShapeID="_x0000_i1080" DrawAspect="Content" ObjectID="_1747140038" r:id="rId49">
+          <o:OLEObject Type="Embed" ProgID="Word.Document.12" ShapeID="_x0000_i1031" DrawAspect="Content" ObjectID="_1747484496" r:id="rId52">
             <o:FieldCodes>\s</o:FieldCodes>
           </o:OLEObject>
         </w:object>
       </w:r>
     </w:p>
+    <w:p>
+      <w:pPr>
+        <w:tabs>
+          <w:tab w:val="left" w:pos="3181"/>
+        </w:tabs>
+      </w:pPr>
+    </w:p>
+    <w:p>
+      <w:pPr>
+        <w:tabs>
+          <w:tab w:val="left" w:pos="3181"/>
+        </w:tabs>
+      </w:pPr>
+    </w:p>
+    <w:p>
+      <w:pPr>
+        <w:tabs>
+          <w:tab w:val="left" w:pos="3181"/>
+        </w:tabs>
+      </w:pPr>
+    </w:p>
+    <w:p>
+      <w:pPr>
+        <w:tabs>
+          <w:tab w:val="left" w:pos="3181"/>
+        </w:tabs>
+      </w:pPr>
+    </w:p>
+    <w:bookmarkStart w:id="37" w:name="_MON_1747474756"/>
+    <w:bookmarkEnd w:id="37"/>
+    <w:p>
+      <w:pPr>
+        <w:tabs>
+          <w:tab w:val="left" w:pos="3181"/>
+        </w:tabs>
+      </w:pPr>
+      <w:r>
+        <w:object w:dxaOrig="10666" w:dyaOrig="13365" w14:anchorId="163E2F08">
+          <v:shape id="_x0000_i1032" type="#_x0000_t75" style="width:533.55pt;height:668.4pt" o:ole="">
+            <v:imagedata r:id="rId53" o:title=""/>
+          </v:shape>
+          <o:OLEObject Type="Embed" ProgID="Word.Document.12" ShapeID="_x0000_i1032" DrawAspect="Content" ObjectID="_1747484497" r:id="rId54">
+            <o:FieldCodes>\s</o:FieldCodes>
+          </o:OLEObject>
+        </w:object>
+      </w:r>
+    </w:p>
+    <w:p>
+      <w:pPr>
+        <w:tabs>
+          <w:tab w:val="left" w:pos="3181"/>
+        </w:tabs>
+      </w:pPr>
+    </w:p>
+    <w:p>
+      <w:pPr>
+        <w:tabs>
+          <w:tab w:val="left" w:pos="3181"/>
+        </w:tabs>
+      </w:pPr>
+    </w:p>
+    <w:p>
+      <w:pPr>
+        <w:tabs>
+          <w:tab w:val="left" w:pos="3181"/>
+        </w:tabs>
+      </w:pPr>
+    </w:p>
+    <w:p>
+      <w:pPr>
+        <w:tabs>
+          <w:tab w:val="left" w:pos="3181"/>
+        </w:tabs>
+      </w:pPr>
+    </w:p>
+    <w:bookmarkStart w:id="38" w:name="_MON_1747474817"/>
+    <w:bookmarkEnd w:id="38"/>
+    <w:p>
+      <w:pPr>
+        <w:tabs>
+          <w:tab w:val="left" w:pos="3181"/>
+        </w:tabs>
+      </w:pPr>
+      <w:r>
+        <w:object w:dxaOrig="10647" w:dyaOrig="13910" w14:anchorId="3B109624">
+          <v:shape id="_x0000_i1033" type="#_x0000_t75" style="width:532.5pt;height:695.3pt" o:ole="">
+            <v:imagedata r:id="rId55" o:title=""/>
+          </v:shape>
+          <o:OLEObject Type="Embed" ProgID="Word.Document.12" ShapeID="_x0000_i1033" DrawAspect="Content" ObjectID="_1747484498" r:id="rId56">
+            <o:FieldCodes>\s</o:FieldCodes>
+          </o:OLEObject>
+        </w:object>
+      </w:r>
+    </w:p>
+    <w:p>
+      <w:pPr>
+        <w:tabs>
+          <w:tab w:val="left" w:pos="3181"/>
+        </w:tabs>
+      </w:pPr>
+    </w:p>
+    <w:p>
+      <w:pPr>
+        <w:tabs>
+          <w:tab w:val="left" w:pos="3181"/>
+        </w:tabs>
+      </w:pPr>
+    </w:p>
+    <w:bookmarkStart w:id="39" w:name="_MON_1747474842"/>
+    <w:bookmarkEnd w:id="39"/>
+    <w:p>
+      <w:pPr>
+        <w:tabs>
+          <w:tab w:val="left" w:pos="3181"/>
+        </w:tabs>
+      </w:pPr>
+      <w:r>
+        <w:object w:dxaOrig="9072" w:dyaOrig="10827" w14:anchorId="7CFF8C92">
+          <v:shape id="_x0000_i1034" type="#_x0000_t75" style="width:453.5pt;height:541.6pt" o:ole="">
+            <v:imagedata r:id="rId57" o:title=""/>
+          </v:shape>
+          <o:OLEObject Type="Embed" ProgID="Word.Document.12" ShapeID="_x0000_i1034" DrawAspect="Content" ObjectID="_1747484499" r:id="rId58">
+            <o:FieldCodes>\s</o:FieldCodes>
+          </o:OLEObject>
+        </w:object>
+      </w:r>
+    </w:p>
     <w:sectPr>
-      <w:headerReference w:type="even" r:id="rId50"/>
-      <w:headerReference w:type="default" r:id="rId51"/>
-      <w:footerReference w:type="even" r:id="rId52"/>
-      <w:footerReference w:type="default" r:id="rId53"/>
-      <w:headerReference w:type="first" r:id="rId54"/>
-      <w:footerReference w:type="first" r:id="rId55"/>
+      <w:headerReference w:type="even" r:id="rId59"/>
+      <w:headerReference w:type="default" r:id="rId60"/>
+      <w:footerReference w:type="even" r:id="rId61"/>
+      <w:footerReference w:type="default" r:id="rId62"/>
+      <w:headerReference w:type="first" r:id="rId63"/>
+      <w:footerReference w:type="first" r:id="rId64"/>
       <w:footnotePr>
         <w:numRestart w:val="eachPage"/>
       </w:footnotePr>
@@ -14237,7 +16772,7 @@
   <w:style w:type="paragraph" w:default="1" w:styleId="Normal">
     <w:name w:val="Normal"/>
     <w:qFormat/>
-    <w:rsid w:val="0047586B"/>
+    <w:rsid w:val="00500F01"/>
     <w:rPr>
       <w:rFonts w:ascii="Calibri" w:eastAsia="Calibri" w:hAnsi="Calibri" w:cs="Calibri"/>
       <w:color w:val="000000"/>
@@ -14452,6 +16987,7 @@
   <w:style w:type="character" w:customStyle="1" w:styleId="Titre2Car">
     <w:name w:val="Titre 2 Car"/>
     <w:link w:val="Titre2"/>
+    <w:uiPriority w:val="9"/>
     <w:rPr>
       <w:rFonts w:ascii="Calibri" w:eastAsia="Calibri" w:hAnsi="Calibri" w:cs="Calibri"/>
       <w:b/>
@@ -14638,6 +17174,43 @@
     <w:rPr>
       <w:kern w:val="0"/>
       <w14:ligatures w14:val="none"/>
+    </w:rPr>
+  </w:style>
+  <w:style w:type="paragraph" w:styleId="TM1">
+    <w:name w:val="toc 1"/>
+    <w:basedOn w:val="Normal"/>
+    <w:next w:val="Normal"/>
+    <w:autoRedefine/>
+    <w:uiPriority w:val="39"/>
+    <w:unhideWhenUsed/>
+    <w:rsid w:val="00500F01"/>
+    <w:pPr>
+      <w:spacing w:after="100"/>
+    </w:pPr>
+  </w:style>
+  <w:style w:type="paragraph" w:styleId="TM2">
+    <w:name w:val="toc 2"/>
+    <w:basedOn w:val="Normal"/>
+    <w:next w:val="Normal"/>
+    <w:autoRedefine/>
+    <w:uiPriority w:val="39"/>
+    <w:unhideWhenUsed/>
+    <w:rsid w:val="00500F01"/>
+    <w:pPr>
+      <w:spacing w:after="100"/>
+      <w:ind w:left="220"/>
+    </w:pPr>
+  </w:style>
+  <w:style w:type="character" w:styleId="Lienhypertextesuivivisit">
+    <w:name w:val="FollowedHyperlink"/>
+    <w:basedOn w:val="Policepardfaut"/>
+    <w:uiPriority w:val="99"/>
+    <w:semiHidden/>
+    <w:unhideWhenUsed/>
+    <w:rsid w:val="00043CB8"/>
+    <w:rPr>
+      <w:color w:val="954F72" w:themeColor="followedHyperlink"/>
+      <w:u w:val="single"/>
     </w:rPr>
   </w:style>
 </w:styles>

</xml_diff>